<commit_message>
-Realización de pruebas iniciales al CU Generar Informe Gerencial.
-Actualización de los documentos de seguimiento de Pruebas y Documentación.
</commit_message>
<xml_diff>
--- a/Construcción/Documentación Pruebas/Caso de Prueba - Generar Informe Gerencial.docx
+++ b/Construcción/Documentación Pruebas/Caso de Prueba - Generar Informe Gerencial.docx
@@ -591,7 +591,7 @@
           <w:r>
             <w:fldChar w:fldCharType="separate"/>
           </w:r>
-          <w:hyperlink w:anchor="_Toc52812309" w:history="1">
+          <w:hyperlink w:anchor="_Toc53667212" w:history="1">
             <w:r>
               <w:rPr>
                 <w:rStyle w:val="Hipervnculo"/>
@@ -618,7 +618,7 @@
                 <w:noProof/>
                 <w:webHidden/>
               </w:rPr>
-              <w:instrText xml:space="preserve"> PAGEREF _Toc52812309 \h </w:instrText>
+              <w:instrText xml:space="preserve"> PAGEREF _Toc53667212 \h </w:instrText>
             </w:r>
             <w:r>
               <w:rPr>
@@ -662,7 +662,7 @@
               <w:lang w:val="es-AR" w:eastAsia="es-AR"/>
             </w:rPr>
           </w:pPr>
-          <w:hyperlink w:anchor="_Toc52812310" w:history="1">
+          <w:hyperlink w:anchor="_Toc53667213" w:history="1">
             <w:r>
               <w:rPr>
                 <w:rStyle w:val="Hipervnculo"/>
@@ -689,7 +689,7 @@
                 <w:noProof/>
                 <w:webHidden/>
               </w:rPr>
-              <w:instrText xml:space="preserve"> PAGEREF _Toc52812310 \h </w:instrText>
+              <w:instrText xml:space="preserve"> PAGEREF _Toc53667213 \h </w:instrText>
             </w:r>
             <w:r>
               <w:rPr>
@@ -731,7 +731,7 @@
               <w:lang w:val="es-AR" w:eastAsia="es-AR"/>
             </w:rPr>
           </w:pPr>
-          <w:hyperlink w:anchor="_Toc52812311" w:history="1">
+          <w:hyperlink w:anchor="_Toc53667214" w:history="1">
             <w:r>
               <w:rPr>
                 <w:rStyle w:val="Hipervnculo"/>
@@ -758,7 +758,7 @@
                 <w:noProof/>
                 <w:webHidden/>
               </w:rPr>
-              <w:instrText xml:space="preserve"> PAGEREF _Toc52812311 \h </w:instrText>
+              <w:instrText xml:space="preserve"> PAGEREF _Toc53667214 \h </w:instrText>
             </w:r>
             <w:r>
               <w:rPr>
@@ -800,7 +800,7 @@
               <w:lang w:val="es-AR" w:eastAsia="es-AR"/>
             </w:rPr>
           </w:pPr>
-          <w:hyperlink w:anchor="_Toc52812312" w:history="1">
+          <w:hyperlink w:anchor="_Toc53667215" w:history="1">
             <w:r>
               <w:rPr>
                 <w:rStyle w:val="Hipervnculo"/>
@@ -827,7 +827,7 @@
                 <w:noProof/>
                 <w:webHidden/>
               </w:rPr>
-              <w:instrText xml:space="preserve"> PAGEREF _Toc52812312 \h </w:instrText>
+              <w:instrText xml:space="preserve"> PAGEREF _Toc53667215 \h </w:instrText>
             </w:r>
             <w:r>
               <w:rPr>
@@ -871,7 +871,7 @@
               <w:lang w:val="es-AR" w:eastAsia="es-AR"/>
             </w:rPr>
           </w:pPr>
-          <w:hyperlink w:anchor="_Toc52812313" w:history="1">
+          <w:hyperlink w:anchor="_Toc53667216" w:history="1">
             <w:r>
               <w:rPr>
                 <w:rStyle w:val="Hipervnculo"/>
@@ -898,7 +898,7 @@
                 <w:noProof/>
                 <w:webHidden/>
               </w:rPr>
-              <w:instrText xml:space="preserve"> PAGEREF _Toc52812313 \h </w:instrText>
+              <w:instrText xml:space="preserve"> PAGEREF _Toc53667216 \h </w:instrText>
             </w:r>
             <w:r>
               <w:rPr>
@@ -940,7 +940,7 @@
               <w:lang w:val="es-AR" w:eastAsia="es-AR"/>
             </w:rPr>
           </w:pPr>
-          <w:hyperlink w:anchor="_Toc52812314" w:history="1">
+          <w:hyperlink w:anchor="_Toc53667217" w:history="1">
             <w:r>
               <w:rPr>
                 <w:rStyle w:val="Hipervnculo"/>
@@ -967,7 +967,7 @@
                 <w:noProof/>
                 <w:webHidden/>
               </w:rPr>
-              <w:instrText xml:space="preserve"> PAGEREF _Toc52812314 \h </w:instrText>
+              <w:instrText xml:space="preserve"> PAGEREF _Toc53667217 \h </w:instrText>
             </w:r>
             <w:r>
               <w:rPr>
@@ -1009,7 +1009,7 @@
               <w:lang w:val="es-AR" w:eastAsia="es-AR"/>
             </w:rPr>
           </w:pPr>
-          <w:hyperlink w:anchor="_Toc52812315" w:history="1">
+          <w:hyperlink w:anchor="_Toc53667218" w:history="1">
             <w:r>
               <w:rPr>
                 <w:rStyle w:val="Hipervnculo"/>
@@ -1036,7 +1036,7 @@
                 <w:noProof/>
                 <w:webHidden/>
               </w:rPr>
-              <w:instrText xml:space="preserve"> PAGEREF _Toc52812315 \h </w:instrText>
+              <w:instrText xml:space="preserve"> PAGEREF _Toc53667218 \h </w:instrText>
             </w:r>
             <w:r>
               <w:rPr>
@@ -1080,7 +1080,7 @@
               <w:lang w:val="es-AR" w:eastAsia="es-AR"/>
             </w:rPr>
           </w:pPr>
-          <w:hyperlink w:anchor="_Toc52812316" w:history="1">
+          <w:hyperlink w:anchor="_Toc53667219" w:history="1">
             <w:r>
               <w:rPr>
                 <w:rStyle w:val="Hipervnculo"/>
@@ -1107,7 +1107,7 @@
                 <w:noProof/>
                 <w:webHidden/>
               </w:rPr>
-              <w:instrText xml:space="preserve"> PAGEREF _Toc52812316 \h </w:instrText>
+              <w:instrText xml:space="preserve"> PAGEREF _Toc53667219 \h </w:instrText>
             </w:r>
             <w:r>
               <w:rPr>
@@ -1149,7 +1149,7 @@
               <w:lang w:val="es-AR" w:eastAsia="es-AR"/>
             </w:rPr>
           </w:pPr>
-          <w:hyperlink w:anchor="_Toc52812317" w:history="1">
+          <w:hyperlink w:anchor="_Toc53667220" w:history="1">
             <w:r>
               <w:rPr>
                 <w:rStyle w:val="Hipervnculo"/>
@@ -1176,7 +1176,7 @@
                 <w:noProof/>
                 <w:webHidden/>
               </w:rPr>
-              <w:instrText xml:space="preserve"> PAGEREF _Toc52812317 \h </w:instrText>
+              <w:instrText xml:space="preserve"> PAGEREF _Toc53667220 \h </w:instrText>
             </w:r>
             <w:r>
               <w:rPr>
@@ -1218,7 +1218,7 @@
               <w:lang w:val="es-AR" w:eastAsia="es-AR"/>
             </w:rPr>
           </w:pPr>
-          <w:hyperlink w:anchor="_Toc52812318" w:history="1">
+          <w:hyperlink w:anchor="_Toc53667221" w:history="1">
             <w:r>
               <w:rPr>
                 <w:rStyle w:val="Hipervnculo"/>
@@ -1245,7 +1245,7 @@
                 <w:noProof/>
                 <w:webHidden/>
               </w:rPr>
-              <w:instrText xml:space="preserve"> PAGEREF _Toc52812318 \h </w:instrText>
+              <w:instrText xml:space="preserve"> PAGEREF _Toc53667221 \h </w:instrText>
             </w:r>
             <w:r>
               <w:rPr>
@@ -1289,7 +1289,7 @@
               <w:lang w:val="es-AR" w:eastAsia="es-AR"/>
             </w:rPr>
           </w:pPr>
-          <w:hyperlink w:anchor="_Toc52812319" w:history="1">
+          <w:hyperlink w:anchor="_Toc53667222" w:history="1">
             <w:r>
               <w:rPr>
                 <w:rStyle w:val="Hipervnculo"/>
@@ -1316,7 +1316,7 @@
                 <w:noProof/>
                 <w:webHidden/>
               </w:rPr>
-              <w:instrText xml:space="preserve"> PAGEREF _Toc52812319 \h </w:instrText>
+              <w:instrText xml:space="preserve"> PAGEREF _Toc53667222 \h </w:instrText>
             </w:r>
             <w:r>
               <w:rPr>
@@ -1358,7 +1358,7 @@
               <w:lang w:val="es-AR" w:eastAsia="es-AR"/>
             </w:rPr>
           </w:pPr>
-          <w:hyperlink w:anchor="_Toc52812320" w:history="1">
+          <w:hyperlink w:anchor="_Toc53667223" w:history="1">
             <w:r>
               <w:rPr>
                 <w:rStyle w:val="Hipervnculo"/>
@@ -1385,7 +1385,7 @@
                 <w:noProof/>
                 <w:webHidden/>
               </w:rPr>
-              <w:instrText xml:space="preserve"> PAGEREF _Toc52812320 \h </w:instrText>
+              <w:instrText xml:space="preserve"> PAGEREF _Toc53667223 \h </w:instrText>
             </w:r>
             <w:r>
               <w:rPr>
@@ -1427,7 +1427,7 @@
               <w:lang w:val="es-AR" w:eastAsia="es-AR"/>
             </w:rPr>
           </w:pPr>
-          <w:hyperlink w:anchor="_Toc52812321" w:history="1">
+          <w:hyperlink w:anchor="_Toc53667224" w:history="1">
             <w:r>
               <w:rPr>
                 <w:rStyle w:val="Hipervnculo"/>
@@ -1454,7 +1454,7 @@
                 <w:noProof/>
                 <w:webHidden/>
               </w:rPr>
-              <w:instrText xml:space="preserve"> PAGEREF _Toc52812321 \h </w:instrText>
+              <w:instrText xml:space="preserve"> PAGEREF _Toc53667224 \h </w:instrText>
             </w:r>
             <w:r>
               <w:rPr>
@@ -1498,7 +1498,7 @@
               <w:lang w:val="es-AR" w:eastAsia="es-AR"/>
             </w:rPr>
           </w:pPr>
-          <w:hyperlink w:anchor="_Toc52812322" w:history="1">
+          <w:hyperlink w:anchor="_Toc53667225" w:history="1">
             <w:r>
               <w:rPr>
                 <w:rStyle w:val="Hipervnculo"/>
@@ -1525,7 +1525,7 @@
                 <w:noProof/>
                 <w:webHidden/>
               </w:rPr>
-              <w:instrText xml:space="preserve"> PAGEREF _Toc52812322 \h </w:instrText>
+              <w:instrText xml:space="preserve"> PAGEREF _Toc53667225 \h </w:instrText>
             </w:r>
             <w:r>
               <w:rPr>
@@ -1567,7 +1567,7 @@
               <w:lang w:val="es-AR" w:eastAsia="es-AR"/>
             </w:rPr>
           </w:pPr>
-          <w:hyperlink w:anchor="_Toc52812323" w:history="1">
+          <w:hyperlink w:anchor="_Toc53667226" w:history="1">
             <w:r>
               <w:rPr>
                 <w:rStyle w:val="Hipervnculo"/>
@@ -1594,7 +1594,7 @@
                 <w:noProof/>
                 <w:webHidden/>
               </w:rPr>
-              <w:instrText xml:space="preserve"> PAGEREF _Toc52812323 \h </w:instrText>
+              <w:instrText xml:space="preserve"> PAGEREF _Toc53667226 \h </w:instrText>
             </w:r>
             <w:r>
               <w:rPr>
@@ -1636,7 +1636,7 @@
               <w:lang w:val="es-AR" w:eastAsia="es-AR"/>
             </w:rPr>
           </w:pPr>
-          <w:hyperlink w:anchor="_Toc52812324" w:history="1">
+          <w:hyperlink w:anchor="_Toc53667227" w:history="1">
             <w:r>
               <w:rPr>
                 <w:rStyle w:val="Hipervnculo"/>
@@ -1663,7 +1663,7 @@
                 <w:noProof/>
                 <w:webHidden/>
               </w:rPr>
-              <w:instrText xml:space="preserve"> PAGEREF _Toc52812324 \h </w:instrText>
+              <w:instrText xml:space="preserve"> PAGEREF _Toc53667227 \h </w:instrText>
             </w:r>
             <w:r>
               <w:rPr>
@@ -1707,7 +1707,7 @@
               <w:lang w:val="es-AR" w:eastAsia="es-AR"/>
             </w:rPr>
           </w:pPr>
-          <w:hyperlink w:anchor="_Toc52812325" w:history="1">
+          <w:hyperlink w:anchor="_Toc53667228" w:history="1">
             <w:r>
               <w:rPr>
                 <w:rStyle w:val="Hipervnculo"/>
@@ -1734,7 +1734,7 @@
                 <w:noProof/>
                 <w:webHidden/>
               </w:rPr>
-              <w:instrText xml:space="preserve"> PAGEREF _Toc52812325 \h </w:instrText>
+              <w:instrText xml:space="preserve"> PAGEREF _Toc53667228 \h </w:instrText>
             </w:r>
             <w:r>
               <w:rPr>
@@ -1776,7 +1776,7 @@
               <w:lang w:val="es-AR" w:eastAsia="es-AR"/>
             </w:rPr>
           </w:pPr>
-          <w:hyperlink w:anchor="_Toc52812326" w:history="1">
+          <w:hyperlink w:anchor="_Toc53667229" w:history="1">
             <w:r>
               <w:rPr>
                 <w:rStyle w:val="Hipervnculo"/>
@@ -1803,7 +1803,7 @@
                 <w:noProof/>
                 <w:webHidden/>
               </w:rPr>
-              <w:instrText xml:space="preserve"> PAGEREF _Toc52812326 \h </w:instrText>
+              <w:instrText xml:space="preserve"> PAGEREF _Toc53667229 \h </w:instrText>
             </w:r>
             <w:r>
               <w:rPr>
@@ -1845,7 +1845,7 @@
               <w:lang w:val="es-AR" w:eastAsia="es-AR"/>
             </w:rPr>
           </w:pPr>
-          <w:hyperlink w:anchor="_Toc52812327" w:history="1">
+          <w:hyperlink w:anchor="_Toc53667230" w:history="1">
             <w:r>
               <w:rPr>
                 <w:rStyle w:val="Hipervnculo"/>
@@ -1872,7 +1872,7 @@
                 <w:noProof/>
                 <w:webHidden/>
               </w:rPr>
-              <w:instrText xml:space="preserve"> PAGEREF _Toc52812327 \h </w:instrText>
+              <w:instrText xml:space="preserve"> PAGEREF _Toc53667230 \h </w:instrText>
             </w:r>
             <w:r>
               <w:rPr>
@@ -1916,7 +1916,7 @@
               <w:lang w:val="es-AR" w:eastAsia="es-AR"/>
             </w:rPr>
           </w:pPr>
-          <w:hyperlink w:anchor="_Toc52812328" w:history="1">
+          <w:hyperlink w:anchor="_Toc53667231" w:history="1">
             <w:r>
               <w:rPr>
                 <w:rStyle w:val="Hipervnculo"/>
@@ -1943,7 +1943,7 @@
                 <w:noProof/>
                 <w:webHidden/>
               </w:rPr>
-              <w:instrText xml:space="preserve"> PAGEREF _Toc52812328 \h </w:instrText>
+              <w:instrText xml:space="preserve"> PAGEREF _Toc53667231 \h </w:instrText>
             </w:r>
             <w:r>
               <w:rPr>
@@ -1963,7 +1963,7 @@
                 <w:noProof/>
                 <w:webHidden/>
               </w:rPr>
-              <w:t>15</w:t>
+              <w:t>14</w:t>
             </w:r>
             <w:r>
               <w:rPr>
@@ -1985,7 +1985,7 @@
               <w:lang w:val="es-AR" w:eastAsia="es-AR"/>
             </w:rPr>
           </w:pPr>
-          <w:hyperlink w:anchor="_Toc52812329" w:history="1">
+          <w:hyperlink w:anchor="_Toc53667232" w:history="1">
             <w:r>
               <w:rPr>
                 <w:rStyle w:val="Hipervnculo"/>
@@ -2012,7 +2012,7 @@
                 <w:noProof/>
                 <w:webHidden/>
               </w:rPr>
-              <w:instrText xml:space="preserve"> PAGEREF _Toc52812329 \h </w:instrText>
+              <w:instrText xml:space="preserve"> PAGEREF _Toc53667232 \h </w:instrText>
             </w:r>
             <w:r>
               <w:rPr>
@@ -2032,7 +2032,7 @@
                 <w:noProof/>
                 <w:webHidden/>
               </w:rPr>
-              <w:t>15</w:t>
+              <w:t>14</w:t>
             </w:r>
             <w:r>
               <w:rPr>
@@ -2054,7 +2054,7 @@
               <w:lang w:val="es-AR" w:eastAsia="es-AR"/>
             </w:rPr>
           </w:pPr>
-          <w:hyperlink w:anchor="_Toc52812330" w:history="1">
+          <w:hyperlink w:anchor="_Toc53667233" w:history="1">
             <w:r>
               <w:rPr>
                 <w:rStyle w:val="Hipervnculo"/>
@@ -2081,7 +2081,7 @@
                 <w:noProof/>
                 <w:webHidden/>
               </w:rPr>
-              <w:instrText xml:space="preserve"> PAGEREF _Toc52812330 \h </w:instrText>
+              <w:instrText xml:space="preserve"> PAGEREF _Toc53667233 \h </w:instrText>
             </w:r>
             <w:r>
               <w:rPr>
@@ -2125,7 +2125,7 @@
               <w:lang w:val="es-AR" w:eastAsia="es-AR"/>
             </w:rPr>
           </w:pPr>
-          <w:hyperlink w:anchor="_Toc52812331" w:history="1">
+          <w:hyperlink w:anchor="_Toc53667234" w:history="1">
             <w:r>
               <w:rPr>
                 <w:rStyle w:val="Hipervnculo"/>
@@ -2152,7 +2152,7 @@
                 <w:noProof/>
                 <w:webHidden/>
               </w:rPr>
-              <w:instrText xml:space="preserve"> PAGEREF _Toc52812331 \h </w:instrText>
+              <w:instrText xml:space="preserve"> PAGEREF _Toc53667234 \h </w:instrText>
             </w:r>
             <w:r>
               <w:rPr>
@@ -2194,7 +2194,7 @@
               <w:lang w:val="es-AR" w:eastAsia="es-AR"/>
             </w:rPr>
           </w:pPr>
-          <w:hyperlink w:anchor="_Toc52812332" w:history="1">
+          <w:hyperlink w:anchor="_Toc53667235" w:history="1">
             <w:r>
               <w:rPr>
                 <w:rStyle w:val="Hipervnculo"/>
@@ -2221,7 +2221,7 @@
                 <w:noProof/>
                 <w:webHidden/>
               </w:rPr>
-              <w:instrText xml:space="preserve"> PAGEREF _Toc52812332 \h </w:instrText>
+              <w:instrText xml:space="preserve"> PAGEREF _Toc53667235 \h </w:instrText>
             </w:r>
             <w:r>
               <w:rPr>
@@ -2263,7 +2263,7 @@
               <w:lang w:val="es-AR" w:eastAsia="es-AR"/>
             </w:rPr>
           </w:pPr>
-          <w:hyperlink w:anchor="_Toc52812333" w:history="1">
+          <w:hyperlink w:anchor="_Toc53667236" w:history="1">
             <w:r>
               <w:rPr>
                 <w:rStyle w:val="Hipervnculo"/>
@@ -2290,7 +2290,7 @@
                 <w:noProof/>
                 <w:webHidden/>
               </w:rPr>
-              <w:instrText xml:space="preserve"> PAGEREF _Toc52812333 \h </w:instrText>
+              <w:instrText xml:space="preserve"> PAGEREF _Toc53667236 \h </w:instrText>
             </w:r>
             <w:r>
               <w:rPr>
@@ -2334,7 +2334,7 @@
               <w:lang w:val="es-AR" w:eastAsia="es-AR"/>
             </w:rPr>
           </w:pPr>
-          <w:hyperlink w:anchor="_Toc52812334" w:history="1">
+          <w:hyperlink w:anchor="_Toc53667237" w:history="1">
             <w:r>
               <w:rPr>
                 <w:rStyle w:val="Hipervnculo"/>
@@ -2361,7 +2361,7 @@
                 <w:noProof/>
                 <w:webHidden/>
               </w:rPr>
-              <w:instrText xml:space="preserve"> PAGEREF _Toc52812334 \h </w:instrText>
+              <w:instrText xml:space="preserve"> PAGEREF _Toc53667237 \h </w:instrText>
             </w:r>
             <w:r>
               <w:rPr>
@@ -2403,7 +2403,7 @@
               <w:lang w:val="es-AR" w:eastAsia="es-AR"/>
             </w:rPr>
           </w:pPr>
-          <w:hyperlink w:anchor="_Toc52812335" w:history="1">
+          <w:hyperlink w:anchor="_Toc53667238" w:history="1">
             <w:r>
               <w:rPr>
                 <w:rStyle w:val="Hipervnculo"/>
@@ -2430,7 +2430,7 @@
                 <w:noProof/>
                 <w:webHidden/>
               </w:rPr>
-              <w:instrText xml:space="preserve"> PAGEREF _Toc52812335 \h </w:instrText>
+              <w:instrText xml:space="preserve"> PAGEREF _Toc53667238 \h </w:instrText>
             </w:r>
             <w:r>
               <w:rPr>
@@ -2472,7 +2472,7 @@
               <w:lang w:val="es-AR" w:eastAsia="es-AR"/>
             </w:rPr>
           </w:pPr>
-          <w:hyperlink w:anchor="_Toc52812336" w:history="1">
+          <w:hyperlink w:anchor="_Toc53667239" w:history="1">
             <w:r>
               <w:rPr>
                 <w:rStyle w:val="Hipervnculo"/>
@@ -2499,7 +2499,7 @@
                 <w:noProof/>
                 <w:webHidden/>
               </w:rPr>
-              <w:instrText xml:space="preserve"> PAGEREF _Toc52812336 \h </w:instrText>
+              <w:instrText xml:space="preserve"> PAGEREF _Toc53667239 \h </w:instrText>
             </w:r>
             <w:r>
               <w:rPr>
@@ -2543,7 +2543,7 @@
               <w:lang w:val="es-AR" w:eastAsia="es-AR"/>
             </w:rPr>
           </w:pPr>
-          <w:hyperlink w:anchor="_Toc52812337" w:history="1">
+          <w:hyperlink w:anchor="_Toc53667240" w:history="1">
             <w:r>
               <w:rPr>
                 <w:rStyle w:val="Hipervnculo"/>
@@ -2570,7 +2570,7 @@
                 <w:noProof/>
                 <w:webHidden/>
               </w:rPr>
-              <w:instrText xml:space="preserve"> PAGEREF _Toc52812337 \h </w:instrText>
+              <w:instrText xml:space="preserve"> PAGEREF _Toc53667240 \h </w:instrText>
             </w:r>
             <w:r>
               <w:rPr>
@@ -2612,7 +2612,7 @@
               <w:lang w:val="es-AR" w:eastAsia="es-AR"/>
             </w:rPr>
           </w:pPr>
-          <w:hyperlink w:anchor="_Toc52812338" w:history="1">
+          <w:hyperlink w:anchor="_Toc53667241" w:history="1">
             <w:r>
               <w:rPr>
                 <w:rStyle w:val="Hipervnculo"/>
@@ -2639,7 +2639,7 @@
                 <w:noProof/>
                 <w:webHidden/>
               </w:rPr>
-              <w:instrText xml:space="preserve"> PAGEREF _Toc52812338 \h </w:instrText>
+              <w:instrText xml:space="preserve"> PAGEREF _Toc53667241 \h </w:instrText>
             </w:r>
             <w:r>
               <w:rPr>
@@ -2681,7 +2681,7 @@
               <w:lang w:val="es-AR" w:eastAsia="es-AR"/>
             </w:rPr>
           </w:pPr>
-          <w:hyperlink w:anchor="_Toc52812339" w:history="1">
+          <w:hyperlink w:anchor="_Toc53667242" w:history="1">
             <w:r>
               <w:rPr>
                 <w:rStyle w:val="Hipervnculo"/>
@@ -2708,7 +2708,7 @@
                 <w:noProof/>
                 <w:webHidden/>
               </w:rPr>
-              <w:instrText xml:space="preserve"> PAGEREF _Toc52812339 \h </w:instrText>
+              <w:instrText xml:space="preserve"> PAGEREF _Toc53667242 \h </w:instrText>
             </w:r>
             <w:r>
               <w:rPr>
@@ -2752,7 +2752,7 @@
               <w:lang w:val="es-AR" w:eastAsia="es-AR"/>
             </w:rPr>
           </w:pPr>
-          <w:hyperlink w:anchor="_Toc52812340" w:history="1">
+          <w:hyperlink w:anchor="_Toc53667243" w:history="1">
             <w:r>
               <w:rPr>
                 <w:rStyle w:val="Hipervnculo"/>
@@ -2779,7 +2779,7 @@
                 <w:noProof/>
                 <w:webHidden/>
               </w:rPr>
-              <w:instrText xml:space="preserve"> PAGEREF _Toc52812340 \h </w:instrText>
+              <w:instrText xml:space="preserve"> PAGEREF _Toc53667243 \h </w:instrText>
             </w:r>
             <w:r>
               <w:rPr>
@@ -2821,7 +2821,7 @@
               <w:lang w:val="es-AR" w:eastAsia="es-AR"/>
             </w:rPr>
           </w:pPr>
-          <w:hyperlink w:anchor="_Toc52812341" w:history="1">
+          <w:hyperlink w:anchor="_Toc53667244" w:history="1">
             <w:r>
               <w:rPr>
                 <w:rStyle w:val="Hipervnculo"/>
@@ -2848,7 +2848,7 @@
                 <w:noProof/>
                 <w:webHidden/>
               </w:rPr>
-              <w:instrText xml:space="preserve"> PAGEREF _Toc52812341 \h </w:instrText>
+              <w:instrText xml:space="preserve"> PAGEREF _Toc53667244 \h </w:instrText>
             </w:r>
             <w:r>
               <w:rPr>
@@ -2868,7 +2868,7 @@
                 <w:noProof/>
                 <w:webHidden/>
               </w:rPr>
-              <w:t>22</w:t>
+              <w:t>21</w:t>
             </w:r>
             <w:r>
               <w:rPr>
@@ -2890,7 +2890,7 @@
               <w:lang w:val="es-AR" w:eastAsia="es-AR"/>
             </w:rPr>
           </w:pPr>
-          <w:hyperlink w:anchor="_Toc52812342" w:history="1">
+          <w:hyperlink w:anchor="_Toc53667245" w:history="1">
             <w:r>
               <w:rPr>
                 <w:rStyle w:val="Hipervnculo"/>
@@ -2917,7 +2917,7 @@
                 <w:noProof/>
                 <w:webHidden/>
               </w:rPr>
-              <w:instrText xml:space="preserve"> PAGEREF _Toc52812342 \h </w:instrText>
+              <w:instrText xml:space="preserve"> PAGEREF _Toc53667245 \h </w:instrText>
             </w:r>
             <w:r>
               <w:rPr>
@@ -2937,7 +2937,7 @@
                 <w:noProof/>
                 <w:webHidden/>
               </w:rPr>
-              <w:t>22</w:t>
+              <w:t>21</w:t>
             </w:r>
             <w:r>
               <w:rPr>
@@ -2961,7 +2961,7 @@
               <w:lang w:val="es-AR" w:eastAsia="es-AR"/>
             </w:rPr>
           </w:pPr>
-          <w:hyperlink w:anchor="_Toc52812343" w:history="1">
+          <w:hyperlink w:anchor="_Toc53667246" w:history="1">
             <w:r>
               <w:rPr>
                 <w:rStyle w:val="Hipervnculo"/>
@@ -2988,7 +2988,7 @@
                 <w:noProof/>
                 <w:webHidden/>
               </w:rPr>
-              <w:instrText xml:space="preserve"> PAGEREF _Toc52812343 \h </w:instrText>
+              <w:instrText xml:space="preserve"> PAGEREF _Toc53667246 \h </w:instrText>
             </w:r>
             <w:r>
               <w:rPr>
@@ -3030,7 +3030,7 @@
               <w:lang w:val="es-AR" w:eastAsia="es-AR"/>
             </w:rPr>
           </w:pPr>
-          <w:hyperlink w:anchor="_Toc52812344" w:history="1">
+          <w:hyperlink w:anchor="_Toc53667247" w:history="1">
             <w:r>
               <w:rPr>
                 <w:rStyle w:val="Hipervnculo"/>
@@ -3057,7 +3057,7 @@
                 <w:noProof/>
                 <w:webHidden/>
               </w:rPr>
-              <w:instrText xml:space="preserve"> PAGEREF _Toc52812344 \h </w:instrText>
+              <w:instrText xml:space="preserve"> PAGEREF _Toc53667247 \h </w:instrText>
             </w:r>
             <w:r>
               <w:rPr>
@@ -3099,7 +3099,7 @@
               <w:lang w:val="es-AR" w:eastAsia="es-AR"/>
             </w:rPr>
           </w:pPr>
-          <w:hyperlink w:anchor="_Toc52812345" w:history="1">
+          <w:hyperlink w:anchor="_Toc53667248" w:history="1">
             <w:r>
               <w:rPr>
                 <w:rStyle w:val="Hipervnculo"/>
@@ -3126,7 +3126,7 @@
                 <w:noProof/>
                 <w:webHidden/>
               </w:rPr>
-              <w:instrText xml:space="preserve"> PAGEREF _Toc52812345 \h </w:instrText>
+              <w:instrText xml:space="preserve"> PAGEREF _Toc53667248 \h </w:instrText>
             </w:r>
             <w:r>
               <w:rPr>
@@ -3170,7 +3170,7 @@
               <w:lang w:val="es-AR" w:eastAsia="es-AR"/>
             </w:rPr>
           </w:pPr>
-          <w:hyperlink w:anchor="_Toc52812346" w:history="1">
+          <w:hyperlink w:anchor="_Toc53667249" w:history="1">
             <w:r>
               <w:rPr>
                 <w:rStyle w:val="Hipervnculo"/>
@@ -3197,7 +3197,7 @@
                 <w:noProof/>
                 <w:webHidden/>
               </w:rPr>
-              <w:instrText xml:space="preserve"> PAGEREF _Toc52812346 \h </w:instrText>
+              <w:instrText xml:space="preserve"> PAGEREF _Toc53667249 \h </w:instrText>
             </w:r>
             <w:r>
               <w:rPr>
@@ -3287,7 +3287,7 @@
           <w:bCs w:val="0"/>
         </w:rPr>
       </w:pPr>
-      <w:bookmarkStart w:id="0" w:name="_Toc52812309"/>
+      <w:bookmarkStart w:id="0" w:name="_Toc53667212"/>
       <w:r>
         <w:rPr>
           <w:bCs w:val="0"/>
@@ -3305,19 +3305,14 @@
     <w:p>
       <w:pPr>
         <w:pStyle w:val="PSI-Ttulo2"/>
-      </w:pPr>
-      <w:bookmarkStart w:id="1" w:name="_Toc29278830"/>
-    </w:p>
-    <w:p>
-      <w:pPr>
-        <w:pStyle w:val="PSI-Ttulo2"/>
         <w:rPr>
           <w:color w:val="365F91" w:themeColor="accent1" w:themeShade="BF"/>
           <w:sz w:val="28"/>
           <w:szCs w:val="28"/>
         </w:rPr>
       </w:pPr>
-      <w:bookmarkStart w:id="2" w:name="_Toc52812310"/>
+      <w:bookmarkStart w:id="1" w:name="_Toc29278830"/>
+      <w:bookmarkStart w:id="2" w:name="_Toc53667213"/>
       <w:r>
         <w:t>Caso de Prueba P00</w:t>
       </w:r>
@@ -3341,7 +3336,7 @@
       <w:pPr>
         <w:pStyle w:val="PSI-Ttulo3"/>
       </w:pPr>
-      <w:bookmarkStart w:id="3" w:name="_Toc52812311"/>
+      <w:bookmarkStart w:id="3" w:name="_Toc53667214"/>
       <w:r>
         <w:t>Descripción</w:t>
       </w:r>
@@ -3374,7 +3369,7 @@
       <w:pPr>
         <w:pStyle w:val="PSI-Ttulo3"/>
       </w:pPr>
-      <w:bookmarkStart w:id="4" w:name="_Toc52812312"/>
+      <w:bookmarkStart w:id="4" w:name="_Toc53667215"/>
       <w:r>
         <w:t>Evaluación de la Prueba</w:t>
       </w:r>
@@ -3388,10 +3383,7 @@
         <w:pStyle w:val="PSI-Normal"/>
       </w:pPr>
       <w:r>
-        <w:t>Realizada y ................</w:t>
-      </w:r>
-      <w:r>
-        <w:t>.</w:t>
+        <w:t>Realizada y Satisfactoria.</w:t>
       </w:r>
     </w:p>
     <w:p>
@@ -3851,7 +3843,16 @@
               <w:t xml:space="preserve">Fecha de Ejecución: </w:t>
             </w:r>
             <w:r>
-              <w:t>//20</w:t>
+              <w:t>15</w:t>
+            </w:r>
+            <w:r>
+              <w:t>/</w:t>
+            </w:r>
+            <w:r>
+              <w:t>10</w:t>
+            </w:r>
+            <w:r>
+              <w:t>/20</w:t>
             </w:r>
             <w:r>
               <w:t>20</w:t>
@@ -4052,7 +4053,6 @@
                 <w:bCs/>
                 <w:sz w:val="20"/>
               </w:rPr>
-              <w:lastRenderedPageBreak/>
               <w:t>Para la Ejecución del Caso de Prueba:</w:t>
             </w:r>
           </w:p>
@@ -4086,7 +4086,17 @@
                 <w:bCs/>
                 <w:sz w:val="20"/>
               </w:rPr>
-              <w:t>Nro. Paso Flujo</w:t>
+              <w:t xml:space="preserve">Nro. </w:t>
+            </w:r>
+            <w:r>
+              <w:rPr>
+                <w:rFonts w:ascii="Arial" w:hAnsi="Arial"/>
+                <w:b/>
+                <w:bCs/>
+                <w:sz w:val="20"/>
+              </w:rPr>
+              <w:lastRenderedPageBreak/>
+              <w:t>Paso Flujo</w:t>
             </w:r>
           </w:p>
         </w:tc>
@@ -4117,6 +4127,7 @@
                 <w:bCs/>
                 <w:sz w:val="20"/>
               </w:rPr>
+              <w:lastRenderedPageBreak/>
               <w:t>Condición</w:t>
             </w:r>
           </w:p>
@@ -4240,6 +4251,7 @@
                 <w:rFonts w:ascii="Arial" w:hAnsi="Arial"/>
                 <w:sz w:val="20"/>
               </w:rPr>
+              <w:lastRenderedPageBreak/>
               <w:t>1</w:t>
             </w:r>
           </w:p>
@@ -4443,6 +4455,13 @@
                 <w:rFonts w:ascii="Arial" w:hAnsi="Arial"/>
                 <w:sz w:val="20"/>
               </w:rPr>
+              <w:t>X_</w:t>
+            </w:r>
+            <w:r>
+              <w:rPr>
+                <w:rFonts w:ascii="Arial" w:hAnsi="Arial"/>
+                <w:sz w:val="20"/>
+              </w:rPr>
               <w:t xml:space="preserve">_    Fallo: ___ </w:t>
             </w:r>
           </w:p>
@@ -4481,7 +4500,35 @@
                 <w:rFonts w:ascii="Arial" w:hAnsi="Arial"/>
                 <w:sz w:val="20"/>
               </w:rPr>
-              <w:t xml:space="preserve">  ____//2020</w:t>
+              <w:t xml:space="preserve">  ____</w:t>
+            </w:r>
+            <w:r>
+              <w:rPr>
+                <w:rFonts w:ascii="Arial" w:hAnsi="Arial"/>
+                <w:sz w:val="20"/>
+              </w:rPr>
+              <w:t>15</w:t>
+            </w:r>
+            <w:r>
+              <w:rPr>
+                <w:rFonts w:ascii="Arial" w:hAnsi="Arial"/>
+                <w:sz w:val="20"/>
+              </w:rPr>
+              <w:t>/</w:t>
+            </w:r>
+            <w:r>
+              <w:rPr>
+                <w:rFonts w:ascii="Arial" w:hAnsi="Arial"/>
+                <w:sz w:val="20"/>
+              </w:rPr>
+              <w:t>10</w:t>
+            </w:r>
+            <w:r>
+              <w:rPr>
+                <w:rFonts w:ascii="Arial" w:hAnsi="Arial"/>
+                <w:sz w:val="20"/>
+              </w:rPr>
+              <w:t>/2020</w:t>
             </w:r>
             <w:r>
               <w:rPr>
@@ -4500,7 +4547,13 @@
         <w:ind w:left="363"/>
       </w:pPr>
     </w:p>
-    <w:p/>
+    <w:p>
+      <w:pPr>
+        <w:rPr>
+          <w:lang w:val="es-VE"/>
+        </w:rPr>
+      </w:pPr>
+    </w:p>
     <w:p>
       <w:pPr>
         <w:pStyle w:val="PSI-Ttulo2"/>
@@ -4523,7 +4576,7 @@
           <w:szCs w:val="28"/>
         </w:rPr>
       </w:pPr>
-      <w:bookmarkStart w:id="5" w:name="_Toc52812313"/>
+      <w:bookmarkStart w:id="5" w:name="_Toc53667216"/>
       <w:r>
         <w:t>Caso de Prueba P00</w:t>
       </w:r>
@@ -4549,7 +4602,7 @@
       <w:pPr>
         <w:pStyle w:val="PSI-Ttulo3"/>
       </w:pPr>
-      <w:bookmarkStart w:id="6" w:name="_Toc52812314"/>
+      <w:bookmarkStart w:id="6" w:name="_Toc53667217"/>
       <w:r>
         <w:t>Descripción</w:t>
       </w:r>
@@ -4594,7 +4647,7 @@
       <w:pPr>
         <w:pStyle w:val="PSI-Ttulo3"/>
       </w:pPr>
-      <w:bookmarkStart w:id="7" w:name="_Toc52812315"/>
+      <w:bookmarkStart w:id="7" w:name="_Toc53667218"/>
       <w:r>
         <w:t>Evaluación de la Prueba</w:t>
       </w:r>
@@ -4608,7 +4661,10 @@
         <w:pStyle w:val="PSI-Normal"/>
       </w:pPr>
       <w:r>
-        <w:t>Realizada y ......................</w:t>
+        <w:t xml:space="preserve">Realizada y </w:t>
+      </w:r>
+      <w:r>
+        <w:t>Satisfactoria.</w:t>
       </w:r>
     </w:p>
     <w:p>
@@ -4833,11 +4889,7 @@
                     <w:t>PC Escritorio</w:t>
                   </w:r>
                   <w:r>
-                    <w:t xml:space="preserve"> con SO </w:t>
-                  </w:r>
-                  <w:r>
-                    <w:lastRenderedPageBreak/>
-                    <w:t>Windows 7</w:t>
+                    <w:t xml:space="preserve"> con SO Windows 7</w:t>
                   </w:r>
                   <w:r>
                     <w:t xml:space="preserve"> 64 bit </w:t>
@@ -5073,7 +5125,16 @@
               <w:t xml:space="preserve">Fecha de Ejecución: </w:t>
             </w:r>
             <w:r>
-              <w:t>//20</w:t>
+              <w:t>15</w:t>
+            </w:r>
+            <w:r>
+              <w:t>/</w:t>
+            </w:r>
+            <w:r>
+              <w:t>10</w:t>
+            </w:r>
+            <w:r>
+              <w:t>/20</w:t>
             </w:r>
             <w:r>
               <w:t>20</w:t>
@@ -6356,11 +6417,11 @@
           </w:tcPr>
           <w:p>
             <w:r>
-              <w:t xml:space="preserve">Valores </w:t>
+              <w:t xml:space="preserve">Valores (carreras) </w:t>
             </w:r>
             <w:r>
               <w:lastRenderedPageBreak/>
-              <w:t>(carreras) precargados en la lista.</w:t>
+              <w:t>precargados en la lista.</w:t>
             </w:r>
           </w:p>
         </w:tc>
@@ -6394,7 +6455,14 @@
                 <w:rFonts w:ascii="Arial" w:hAnsi="Arial"/>
                 <w:sz w:val="20"/>
               </w:rPr>
-              <w:t xml:space="preserve">072 - </w:t>
+              <w:t>072 - Licenciatura en Sistemas</w:t>
+            </w:r>
+            <w:r>
+              <w:rPr>
+                <w:rFonts w:ascii="Arial" w:hAnsi="Arial"/>
+                <w:sz w:val="20"/>
+              </w:rPr>
+              <w:t xml:space="preserve"> desde </w:t>
             </w:r>
             <w:r>
               <w:rPr>
@@ -6402,14 +6470,7 @@
                 <w:sz w:val="20"/>
               </w:rPr>
               <w:lastRenderedPageBreak/>
-              <w:t>Licenciatura en Sistemas</w:t>
-            </w:r>
-            <w:r>
-              <w:rPr>
-                <w:rFonts w:ascii="Arial" w:hAnsi="Arial"/>
-                <w:sz w:val="20"/>
-              </w:rPr>
-              <w:t xml:space="preserve"> desde el teclado</w:t>
+              <w:t>el teclado</w:t>
             </w:r>
           </w:p>
         </w:tc>
@@ -6446,15 +6507,7 @@
                 <w:rFonts w:ascii="Arial" w:hAnsi="Arial"/>
                 <w:sz w:val="20"/>
               </w:rPr>
-              <w:t xml:space="preserve">072 - Licenciatura en </w:t>
-            </w:r>
-            <w:r>
-              <w:rPr>
-                <w:rFonts w:ascii="Arial" w:hAnsi="Arial"/>
-                <w:sz w:val="20"/>
-              </w:rPr>
-              <w:lastRenderedPageBreak/>
-              <w:t>Sistemas</w:t>
+              <w:t>072 - Licenciatura en Sistemas</w:t>
             </w:r>
             <w:r>
               <w:rPr>
@@ -6479,6 +6532,7 @@
                 <w:rFonts w:ascii="Arial" w:hAnsi="Arial"/>
                 <w:sz w:val="20"/>
               </w:rPr>
+              <w:lastRenderedPageBreak/>
               <w:t xml:space="preserve">Actualizar la barra desplegable </w:t>
             </w:r>
             <w:r>
@@ -6553,7 +6607,7 @@
                 <w:sz w:val="20"/>
                 <w:lang w:val="es-AR"/>
               </w:rPr>
-              <w:t xml:space="preserve"> </w:t>
+              <w:t xml:space="preserve"> seleccionado univoca y correctamente desde el </w:t>
             </w:r>
             <w:r>
               <w:rPr>
@@ -6562,7 +6616,7 @@
                 <w:lang w:val="es-AR"/>
               </w:rPr>
               <w:lastRenderedPageBreak/>
-              <w:t>seleccionado univoca y correctamente desde el teclado.</w:t>
+              <w:t>teclado.</w:t>
             </w:r>
           </w:p>
           <w:p>
@@ -7202,7 +7256,21 @@
                 <w:rFonts w:ascii="Arial" w:hAnsi="Arial"/>
                 <w:sz w:val="20"/>
               </w:rPr>
-              <w:t xml:space="preserve">    Aprobó: __</w:t>
+              <w:t xml:space="preserve">    Aprobó: _</w:t>
+            </w:r>
+            <w:r>
+              <w:rPr>
+                <w:rFonts w:ascii="Arial" w:hAnsi="Arial"/>
+                <w:sz w:val="20"/>
+              </w:rPr>
+              <w:t>_X</w:t>
+            </w:r>
+            <w:r>
+              <w:rPr>
+                <w:rFonts w:ascii="Arial" w:hAnsi="Arial"/>
+                <w:sz w:val="20"/>
+              </w:rPr>
+              <w:t>_</w:t>
             </w:r>
             <w:r>
               <w:rPr>
@@ -7246,7 +7314,17 @@
               <w:t xml:space="preserve">  ___</w:t>
             </w:r>
             <w:r>
+              <w:rPr>
+                <w:rFonts w:ascii="Arial" w:hAnsi="Arial"/>
+                <w:sz w:val="20"/>
+              </w:rPr>
+              <w:t>15</w:t>
+            </w:r>
+            <w:r>
               <w:t>/</w:t>
+            </w:r>
+            <w:r>
+              <w:t>10</w:t>
             </w:r>
             <w:r>
               <w:t>/2020</w:t>
@@ -7263,6 +7341,13 @@
       </w:tr>
     </w:tbl>
     <w:p/>
+    <w:p>
+      <w:pPr>
+        <w:rPr>
+          <w:b/>
+        </w:rPr>
+      </w:pPr>
+    </w:p>
     <w:p>
       <w:pPr>
         <w:rPr>
@@ -7279,7 +7364,7 @@
           <w:szCs w:val="28"/>
         </w:rPr>
       </w:pPr>
-      <w:bookmarkStart w:id="8" w:name="_Toc52812316"/>
+      <w:bookmarkStart w:id="8" w:name="_Toc53667219"/>
       <w:r>
         <w:t>Caso de Prueba P00</w:t>
       </w:r>
@@ -7302,7 +7387,7 @@
       <w:pPr>
         <w:pStyle w:val="PSI-Ttulo3"/>
       </w:pPr>
-      <w:bookmarkStart w:id="9" w:name="_Toc52812317"/>
+      <w:bookmarkStart w:id="9" w:name="_Toc53667220"/>
       <w:r>
         <w:t>Descripción</w:t>
       </w:r>
@@ -7374,7 +7459,7 @@
       <w:pPr>
         <w:pStyle w:val="PSI-Ttulo3"/>
       </w:pPr>
-      <w:bookmarkStart w:id="10" w:name="_Toc52812318"/>
+      <w:bookmarkStart w:id="10" w:name="_Toc53667221"/>
       <w:r>
         <w:lastRenderedPageBreak/>
         <w:t>Evaluación de la Prueba</w:t>
@@ -7389,7 +7474,7 @@
         <w:pStyle w:val="PSI-Normal"/>
       </w:pPr>
       <w:r>
-        <w:t>Realizada y ..................</w:t>
+        <w:t>Realizada y Satisfactoria</w:t>
       </w:r>
       <w:r>
         <w:t xml:space="preserve">. </w:t>
@@ -7852,7 +7937,16 @@
               <w:t xml:space="preserve">Fecha de Ejecución: </w:t>
             </w:r>
             <w:r>
-              <w:t>//20</w:t>
+              <w:t>15</w:t>
+            </w:r>
+            <w:r>
+              <w:t>/</w:t>
+            </w:r>
+            <w:r>
+              <w:t>10</w:t>
+            </w:r>
+            <w:r>
+              <w:t>/20</w:t>
             </w:r>
             <w:r>
               <w:t>20</w:t>
@@ -8977,7 +9071,21 @@
                 <w:rFonts w:ascii="Arial" w:hAnsi="Arial"/>
                 <w:sz w:val="20"/>
               </w:rPr>
-              <w:t xml:space="preserve">    Aprobó: __</w:t>
+              <w:t xml:space="preserve">    Aprobó: _</w:t>
+            </w:r>
+            <w:r>
+              <w:rPr>
+                <w:rFonts w:ascii="Arial" w:hAnsi="Arial"/>
+                <w:sz w:val="20"/>
+              </w:rPr>
+              <w:t>_X</w:t>
+            </w:r>
+            <w:r>
+              <w:rPr>
+                <w:rFonts w:ascii="Arial" w:hAnsi="Arial"/>
+                <w:sz w:val="20"/>
+              </w:rPr>
+              <w:t>_</w:t>
             </w:r>
             <w:r>
               <w:rPr>
@@ -9025,7 +9133,17 @@
               <w:t xml:space="preserve">  ___</w:t>
             </w:r>
             <w:r>
+              <w:rPr>
+                <w:rFonts w:ascii="Arial" w:hAnsi="Arial"/>
+                <w:sz w:val="20"/>
+              </w:rPr>
+              <w:t>15</w:t>
+            </w:r>
+            <w:r>
               <w:t>/</w:t>
+            </w:r>
+            <w:r>
+              <w:t>10</w:t>
             </w:r>
             <w:r>
               <w:t>/2020</w:t>
@@ -9066,7 +9184,7 @@
       <w:pPr>
         <w:pStyle w:val="PSI-Ttulo2"/>
       </w:pPr>
-      <w:bookmarkStart w:id="11" w:name="_Toc52812319"/>
+      <w:bookmarkStart w:id="11" w:name="_Toc53667222"/>
       <w:r>
         <w:t>Caso de Prueba P00</w:t>
       </w:r>
@@ -9082,20 +9200,9 @@
     </w:p>
     <w:p>
       <w:pPr>
-        <w:pStyle w:val="PSI-Ttulo2"/>
-        <w:rPr>
-          <w:color w:val="365F91" w:themeColor="accent1" w:themeShade="BF"/>
-          <w:sz w:val="28"/>
-          <w:szCs w:val="28"/>
-          <w:lang w:val="es-ES"/>
-        </w:rPr>
-      </w:pPr>
-    </w:p>
-    <w:p>
-      <w:pPr>
         <w:pStyle w:val="PSI-Ttulo3"/>
       </w:pPr>
-      <w:bookmarkStart w:id="12" w:name="_Toc52812320"/>
+      <w:bookmarkStart w:id="12" w:name="_Toc53667223"/>
       <w:r>
         <w:t>Descripción</w:t>
       </w:r>
@@ -9150,7 +9257,7 @@
       <w:pPr>
         <w:pStyle w:val="PSI-Ttulo3"/>
       </w:pPr>
-      <w:bookmarkStart w:id="13" w:name="_Toc52812321"/>
+      <w:bookmarkStart w:id="13" w:name="_Toc53667224"/>
       <w:r>
         <w:lastRenderedPageBreak/>
         <w:t>Evaluación de la Prueba</w:t>
@@ -9165,7 +9272,10 @@
         <w:pStyle w:val="PSI-Normal"/>
       </w:pPr>
       <w:r>
-        <w:t>Realizada y ......................</w:t>
+        <w:t>Re</w:t>
+      </w:r>
+      <w:r>
+        <w:t>alizada y Satisfactoria</w:t>
       </w:r>
       <w:r>
         <w:t xml:space="preserve">. </w:t>
@@ -9628,7 +9738,16 @@
               <w:t xml:space="preserve">Fecha de Ejecución: </w:t>
             </w:r>
             <w:r>
-              <w:t>//20</w:t>
+              <w:t>15</w:t>
+            </w:r>
+            <w:r>
+              <w:t>/</w:t>
+            </w:r>
+            <w:r>
+              <w:t>10</w:t>
+            </w:r>
+            <w:r>
+              <w:t>/20</w:t>
             </w:r>
             <w:r>
               <w:t>20</w:t>
@@ -10257,7 +10376,6 @@
                 <w:bCs/>
                 <w:sz w:val="20"/>
               </w:rPr>
-              <w:lastRenderedPageBreak/>
               <w:t>Decisión de Aprobación del Caso de Prueba:</w:t>
             </w:r>
             <w:r>
@@ -10265,7 +10383,21 @@
                 <w:rFonts w:ascii="Arial" w:hAnsi="Arial"/>
                 <w:sz w:val="20"/>
               </w:rPr>
-              <w:t xml:space="preserve">    Aprobó: __</w:t>
+              <w:t xml:space="preserve">    Aprobó: _</w:t>
+            </w:r>
+            <w:r>
+              <w:rPr>
+                <w:rFonts w:ascii="Arial" w:hAnsi="Arial"/>
+                <w:sz w:val="20"/>
+              </w:rPr>
+              <w:t>_X</w:t>
+            </w:r>
+            <w:r>
+              <w:rPr>
+                <w:rFonts w:ascii="Arial" w:hAnsi="Arial"/>
+                <w:sz w:val="20"/>
+              </w:rPr>
+              <w:t>_</w:t>
             </w:r>
             <w:r>
               <w:rPr>
@@ -10303,6 +10435,7 @@
                 <w:bCs/>
                 <w:sz w:val="20"/>
               </w:rPr>
+              <w:lastRenderedPageBreak/>
               <w:t xml:space="preserve">Fecha de Aprobación del Caso de Prueba: </w:t>
             </w:r>
             <w:r>
@@ -10310,7 +10443,35 @@
                 <w:rFonts w:ascii="Arial" w:hAnsi="Arial"/>
                 <w:sz w:val="20"/>
               </w:rPr>
-              <w:t xml:space="preserve">  ____//2020</w:t>
+              <w:t xml:space="preserve">  ____</w:t>
+            </w:r>
+            <w:r>
+              <w:rPr>
+                <w:rFonts w:ascii="Arial" w:hAnsi="Arial"/>
+                <w:sz w:val="20"/>
+              </w:rPr>
+              <w:t>15</w:t>
+            </w:r>
+            <w:r>
+              <w:rPr>
+                <w:rFonts w:ascii="Arial" w:hAnsi="Arial"/>
+                <w:sz w:val="20"/>
+              </w:rPr>
+              <w:t>/</w:t>
+            </w:r>
+            <w:r>
+              <w:rPr>
+                <w:rFonts w:ascii="Arial" w:hAnsi="Arial"/>
+                <w:sz w:val="20"/>
+              </w:rPr>
+              <w:t>10</w:t>
+            </w:r>
+            <w:r>
+              <w:rPr>
+                <w:rFonts w:ascii="Arial" w:hAnsi="Arial"/>
+                <w:sz w:val="20"/>
+              </w:rPr>
+              <w:t>/2020</w:t>
             </w:r>
             <w:r>
               <w:rPr>
@@ -10349,7 +10510,7 @@
         <w:pStyle w:val="PSI-Ttulo2"/>
       </w:pPr>
       <w:bookmarkStart w:id="14" w:name="_Toc46754555"/>
-      <w:bookmarkStart w:id="15" w:name="_Toc52812322"/>
+      <w:bookmarkStart w:id="15" w:name="_Toc53667225"/>
       <w:r>
         <w:t>Caso de Prueba P00</w:t>
       </w:r>
@@ -10380,7 +10541,7 @@
         <w:pStyle w:val="PSI-Ttulo3"/>
       </w:pPr>
       <w:bookmarkStart w:id="16" w:name="_Toc46754556"/>
-      <w:bookmarkStart w:id="17" w:name="_Toc52812323"/>
+      <w:bookmarkStart w:id="17" w:name="_Toc53667226"/>
       <w:r>
         <w:t>Descripción</w:t>
       </w:r>
@@ -10401,7 +10562,13 @@
         <w:t xml:space="preserve">tiene como objetivo probar </w:t>
       </w:r>
       <w:r>
-        <w:t xml:space="preserve">que el botón "Excel" al ser </w:t>
+        <w:t>que el botón "</w:t>
+      </w:r>
+      <w:r>
+        <w:t xml:space="preserve">Generar </w:t>
+      </w:r>
+      <w:r>
+        <w:t xml:space="preserve">Excel" al ser </w:t>
       </w:r>
       <w:proofErr w:type="spellStart"/>
       <w:r>
@@ -10425,7 +10592,7 @@
         <w:pStyle w:val="PSI-Ttulo3"/>
       </w:pPr>
       <w:bookmarkStart w:id="18" w:name="_Toc46754557"/>
-      <w:bookmarkStart w:id="19" w:name="_Toc52812324"/>
+      <w:bookmarkStart w:id="19" w:name="_Toc53667227"/>
       <w:r>
         <w:t>Evaluación de la Prueba</w:t>
       </w:r>
@@ -10440,7 +10607,13 @@
         <w:pStyle w:val="PSI-Normal"/>
       </w:pPr>
       <w:r>
-        <w:t>Realizada y ......................</w:t>
+        <w:t>R</w:t>
+      </w:r>
+      <w:r>
+        <w:t>ealizada y Satisfactoria</w:t>
+      </w:r>
+      <w:r>
+        <w:t>.</w:t>
       </w:r>
     </w:p>
     <w:p>
@@ -10885,7 +11058,16 @@
               <w:t xml:space="preserve">Fecha de Ejecución: </w:t>
             </w:r>
             <w:r>
-              <w:t>//2020</w:t>
+              <w:t>15</w:t>
+            </w:r>
+            <w:r>
+              <w:t>/</w:t>
+            </w:r>
+            <w:r>
+              <w:t>10</w:t>
+            </w:r>
+            <w:r>
+              <w:t>/2020</w:t>
             </w:r>
           </w:p>
         </w:tc>
@@ -11116,8 +11298,17 @@
                 <w:bCs/>
                 <w:sz w:val="20"/>
               </w:rPr>
+              <w:t xml:space="preserve">Nro. Paso </w:t>
+            </w:r>
+            <w:r>
+              <w:rPr>
+                <w:rFonts w:ascii="Arial" w:hAnsi="Arial"/>
+                <w:b/>
+                <w:bCs/>
+                <w:sz w:val="20"/>
+              </w:rPr>
               <w:lastRenderedPageBreak/>
-              <w:t>Nro. Paso Flujo</w:t>
+              <w:t>Flujo</w:t>
             </w:r>
           </w:p>
         </w:tc>
@@ -11148,6 +11339,7 @@
                 <w:bCs/>
                 <w:sz w:val="20"/>
               </w:rPr>
+              <w:lastRenderedPageBreak/>
               <w:t>Condición</w:t>
             </w:r>
           </w:p>
@@ -11272,6 +11464,7 @@
                 <w:rFonts w:ascii="Arial" w:hAnsi="Arial"/>
                 <w:sz w:val="20"/>
               </w:rPr>
+              <w:lastRenderedPageBreak/>
               <w:t>1</w:t>
             </w:r>
           </w:p>
@@ -11539,7 +11732,21 @@
                 <w:rFonts w:ascii="Arial" w:hAnsi="Arial"/>
                 <w:sz w:val="20"/>
               </w:rPr>
-              <w:t xml:space="preserve">    Aprobó: ___    Fallo: __ </w:t>
+              <w:t xml:space="preserve">    Aprobó: _</w:t>
+            </w:r>
+            <w:r>
+              <w:rPr>
+                <w:rFonts w:ascii="Arial" w:hAnsi="Arial"/>
+                <w:sz w:val="20"/>
+              </w:rPr>
+              <w:t>_X</w:t>
+            </w:r>
+            <w:r>
+              <w:rPr>
+                <w:rFonts w:ascii="Arial" w:hAnsi="Arial"/>
+                <w:sz w:val="20"/>
+              </w:rPr>
+              <w:t xml:space="preserve">__    Fallo: __ </w:t>
             </w:r>
           </w:p>
         </w:tc>
@@ -11580,7 +11787,20 @@
               <w:t xml:space="preserve">  ___</w:t>
             </w:r>
             <w:r>
-              <w:t>//2020</w:t>
+              <w:rPr>
+                <w:rFonts w:ascii="Arial" w:hAnsi="Arial"/>
+                <w:sz w:val="20"/>
+              </w:rPr>
+              <w:t>15</w:t>
+            </w:r>
+            <w:r>
+              <w:t>/</w:t>
+            </w:r>
+            <w:r>
+              <w:t>10</w:t>
+            </w:r>
+            <w:r>
+              <w:t>/2020</w:t>
             </w:r>
             <w:r>
               <w:rPr>
@@ -11624,7 +11844,7 @@
       <w:pPr>
         <w:pStyle w:val="PSI-Ttulo2"/>
       </w:pPr>
-      <w:bookmarkStart w:id="20" w:name="_Toc52812325"/>
+      <w:bookmarkStart w:id="20" w:name="_Toc53667228"/>
       <w:r>
         <w:t>Caso de Prueba P006</w:t>
       </w:r>
@@ -11650,7 +11870,7 @@
       <w:pPr>
         <w:pStyle w:val="PSI-Ttulo3"/>
       </w:pPr>
-      <w:bookmarkStart w:id="21" w:name="_Toc52812326"/>
+      <w:bookmarkStart w:id="21" w:name="_Toc53667229"/>
       <w:r>
         <w:t>Descripción</w:t>
       </w:r>
@@ -11670,7 +11890,13 @@
         <w:t xml:space="preserve">tiene como objetivo probar </w:t>
       </w:r>
       <w:r>
-        <w:t xml:space="preserve">que el botón "PDF" al ser </w:t>
+        <w:t>que el botón "</w:t>
+      </w:r>
+      <w:r>
+        <w:t xml:space="preserve">Generar </w:t>
+      </w:r>
+      <w:r>
+        <w:t xml:space="preserve">PDF" al ser </w:t>
       </w:r>
       <w:proofErr w:type="spellStart"/>
       <w:r>
@@ -11699,7 +11925,7 @@
       <w:pPr>
         <w:pStyle w:val="PSI-Ttulo3"/>
       </w:pPr>
-      <w:bookmarkStart w:id="22" w:name="_Toc52812327"/>
+      <w:bookmarkStart w:id="22" w:name="_Toc53667230"/>
       <w:r>
         <w:t>Evaluación de la Prueba</w:t>
       </w:r>
@@ -11713,7 +11939,10 @@
         <w:pStyle w:val="PSI-Normal"/>
       </w:pPr>
       <w:r>
-        <w:t>Realizada y ..............................</w:t>
+        <w:t xml:space="preserve">Realizada </w:t>
+      </w:r>
+      <w:r>
+        <w:t>y Satisfactoria</w:t>
       </w:r>
       <w:r>
         <w:t>.</w:t>
@@ -12047,7 +12276,6 @@
               <w:rPr>
                 <w:b/>
               </w:rPr>
-              <w:lastRenderedPageBreak/>
               <w:t xml:space="preserve">ID/Nombre Caso de Prueba: </w:t>
             </w:r>
             <w:r>
@@ -12105,6 +12333,7 @@
               <w:rPr>
                 <w:b/>
               </w:rPr>
+              <w:lastRenderedPageBreak/>
               <w:t xml:space="preserve">Versión del Caso de Prueba: </w:t>
             </w:r>
             <w:r>
@@ -12165,7 +12394,13 @@
               <w:t xml:space="preserve">Fecha de Ejecución: </w:t>
             </w:r>
             <w:r>
+              <w:t>15</w:t>
+            </w:r>
+            <w:r>
               <w:t>/</w:t>
+            </w:r>
+            <w:r>
+              <w:t>10</w:t>
             </w:r>
             <w:r>
               <w:t>/2020</w:t>
@@ -12839,7 +13074,21 @@
                 <w:rFonts w:ascii="Arial" w:hAnsi="Arial"/>
                 <w:sz w:val="20"/>
               </w:rPr>
-              <w:t xml:space="preserve">    Aprobó: __</w:t>
+              <w:t xml:space="preserve">    Aprobó: _</w:t>
+            </w:r>
+            <w:r>
+              <w:rPr>
+                <w:rFonts w:ascii="Arial" w:hAnsi="Arial"/>
+                <w:sz w:val="20"/>
+              </w:rPr>
+              <w:t>_X</w:t>
+            </w:r>
+            <w:r>
+              <w:rPr>
+                <w:rFonts w:ascii="Arial" w:hAnsi="Arial"/>
+                <w:sz w:val="20"/>
+              </w:rPr>
+              <w:t>_</w:t>
             </w:r>
             <w:r>
               <w:rPr>
@@ -12887,7 +13136,17 @@
               <w:t xml:space="preserve">  ___</w:t>
             </w:r>
             <w:r>
+              <w:rPr>
+                <w:rFonts w:ascii="Arial" w:hAnsi="Arial"/>
+                <w:sz w:val="20"/>
+              </w:rPr>
+              <w:t>15</w:t>
+            </w:r>
+            <w:r>
               <w:t>/</w:t>
+            </w:r>
+            <w:r>
+              <w:t>10</w:t>
             </w:r>
             <w:r>
               <w:t>/2020</w:t>
@@ -12942,14 +13201,6 @@
       <w:pPr>
         <w:rPr>
           <w:b/>
-          <w:lang w:val="es-VE"/>
-        </w:rPr>
-      </w:pPr>
-    </w:p>
-    <w:p>
-      <w:pPr>
-        <w:rPr>
-          <w:b/>
         </w:rPr>
       </w:pPr>
       <w:r>
@@ -12961,20 +13212,6 @@
     </w:p>
     <w:p>
       <w:pPr>
-        <w:rPr>
-          <w:b/>
-        </w:rPr>
-      </w:pPr>
-    </w:p>
-    <w:p>
-      <w:pPr>
-        <w:rPr>
-          <w:b/>
-        </w:rPr>
-      </w:pPr>
-    </w:p>
-    <w:p>
-      <w:pPr>
         <w:pStyle w:val="PSI-Ttulo2"/>
         <w:rPr>
           <w:color w:val="365F91" w:themeColor="accent1" w:themeShade="BF"/>
@@ -12982,9 +13219,8 @@
           <w:szCs w:val="28"/>
         </w:rPr>
       </w:pPr>
-      <w:bookmarkStart w:id="23" w:name="_Toc52812328"/>
+      <w:bookmarkStart w:id="23" w:name="_Toc53667231"/>
       <w:r>
-        <w:lastRenderedPageBreak/>
         <w:t>Caso de Prueba P007</w:t>
       </w:r>
       <w:bookmarkEnd w:id="23"/>
@@ -12998,7 +13234,7 @@
       <w:pPr>
         <w:pStyle w:val="PSI-Ttulo3"/>
       </w:pPr>
-      <w:bookmarkStart w:id="24" w:name="_Toc52812329"/>
+      <w:bookmarkStart w:id="24" w:name="_Toc53667232"/>
       <w:r>
         <w:t>Descripción</w:t>
       </w:r>
@@ -13025,8 +13261,9 @@
       <w:pPr>
         <w:pStyle w:val="PSI-Ttulo3"/>
       </w:pPr>
-      <w:bookmarkStart w:id="25" w:name="_Toc52812330"/>
+      <w:bookmarkStart w:id="25" w:name="_Toc53667233"/>
       <w:r>
+        <w:lastRenderedPageBreak/>
         <w:t>Evaluación de la Prueba</w:t>
       </w:r>
       <w:bookmarkEnd w:id="25"/>
@@ -13039,7 +13276,7 @@
         <w:pStyle w:val="PSI-Normal"/>
       </w:pPr>
       <w:r>
-        <w:t>Realizada y ................</w:t>
+        <w:t>Realizada y Satisfactoria</w:t>
       </w:r>
       <w:r>
         <w:t>.</w:t>
@@ -13499,7 +13736,16 @@
               <w:t xml:space="preserve">Fecha de Ejecución: </w:t>
             </w:r>
             <w:r>
-              <w:t>//20</w:t>
+              <w:t>15</w:t>
+            </w:r>
+            <w:r>
+              <w:t>/</w:t>
+            </w:r>
+            <w:r>
+              <w:t>10</w:t>
+            </w:r>
+            <w:r>
+              <w:t>/20</w:t>
             </w:r>
             <w:r>
               <w:t>20</w:t>
@@ -13965,15 +14211,7 @@
                 <w:rFonts w:ascii="Arial" w:hAnsi="Arial"/>
                 <w:sz w:val="20"/>
               </w:rPr>
-              <w:t xml:space="preserve">Visualizar de forma correcta la escritura del texto mostrado en la pantalla (Sin la presencia de errores ortográficos y la </w:t>
-            </w:r>
-            <w:r>
-              <w:rPr>
-                <w:rFonts w:ascii="Arial" w:hAnsi="Arial"/>
-                <w:sz w:val="20"/>
-              </w:rPr>
-              <w:lastRenderedPageBreak/>
-              <w:t>correcta representación de símbolos especiales).</w:t>
+              <w:t>Visualizar de forma correcta la escritura del texto mostrado en la pantalla (Sin la presencia de errores ortográficos y la correcta representación de símbolos especiales).</w:t>
             </w:r>
           </w:p>
         </w:tc>
@@ -14000,7 +14238,6 @@
                 <w:rFonts w:ascii="Arial" w:hAnsi="Arial"/>
                 <w:sz w:val="20"/>
               </w:rPr>
-              <w:lastRenderedPageBreak/>
               <w:t xml:space="preserve">Satisfactorio. </w:t>
             </w:r>
           </w:p>
@@ -14017,15 +14254,7 @@
                 <w:rFonts w:ascii="Arial" w:hAnsi="Arial"/>
                 <w:sz w:val="20"/>
               </w:rPr>
-              <w:t xml:space="preserve">Correcta visualización de la escritura del texto mostrado en la pantalla (Sin la presencia de errores ortográficos y la </w:t>
-            </w:r>
-            <w:r>
-              <w:rPr>
-                <w:rFonts w:ascii="Arial" w:hAnsi="Arial"/>
-                <w:sz w:val="20"/>
-              </w:rPr>
-              <w:lastRenderedPageBreak/>
-              <w:t>correcta representación de símbolos especiales).</w:t>
+              <w:t>Correcta visualización de la escritura del texto mostrado en la pantalla (Sin la presencia de errores ortográficos y la correcta representación de símbolos especiales).</w:t>
             </w:r>
           </w:p>
         </w:tc>
@@ -14053,7 +14282,6 @@
                 <w:bCs/>
                 <w:sz w:val="20"/>
               </w:rPr>
-              <w:lastRenderedPageBreak/>
               <w:t xml:space="preserve">Criterios de Aprobación del Caso de Prueba: </w:t>
             </w:r>
             <w:r>
@@ -14101,7 +14329,21 @@
                 <w:rFonts w:ascii="Arial" w:hAnsi="Arial"/>
                 <w:sz w:val="20"/>
               </w:rPr>
-              <w:t xml:space="preserve">    Aprobó: ___    Fallo: ___ </w:t>
+              <w:t xml:space="preserve">    Aprobó: _</w:t>
+            </w:r>
+            <w:r>
+              <w:rPr>
+                <w:rFonts w:ascii="Arial" w:hAnsi="Arial"/>
+                <w:sz w:val="20"/>
+              </w:rPr>
+              <w:t>_X</w:t>
+            </w:r>
+            <w:r>
+              <w:rPr>
+                <w:rFonts w:ascii="Arial" w:hAnsi="Arial"/>
+                <w:sz w:val="20"/>
+              </w:rPr>
+              <w:t xml:space="preserve">__    Fallo: ___ </w:t>
             </w:r>
           </w:p>
         </w:tc>
@@ -14139,7 +14381,35 @@
                 <w:rFonts w:ascii="Arial" w:hAnsi="Arial"/>
                 <w:sz w:val="20"/>
               </w:rPr>
-              <w:t xml:space="preserve">  ____//2020____</w:t>
+              <w:t xml:space="preserve">  ____</w:t>
+            </w:r>
+            <w:r>
+              <w:rPr>
+                <w:rFonts w:ascii="Arial" w:hAnsi="Arial"/>
+                <w:sz w:val="20"/>
+              </w:rPr>
+              <w:t>15</w:t>
+            </w:r>
+            <w:r>
+              <w:rPr>
+                <w:rFonts w:ascii="Arial" w:hAnsi="Arial"/>
+                <w:sz w:val="20"/>
+              </w:rPr>
+              <w:t>/</w:t>
+            </w:r>
+            <w:r>
+              <w:rPr>
+                <w:rFonts w:ascii="Arial" w:hAnsi="Arial"/>
+                <w:sz w:val="20"/>
+              </w:rPr>
+              <w:t>10</w:t>
+            </w:r>
+            <w:r>
+              <w:rPr>
+                <w:rFonts w:ascii="Arial" w:hAnsi="Arial"/>
+                <w:sz w:val="20"/>
+              </w:rPr>
+              <w:t>/2020____</w:t>
             </w:r>
           </w:p>
         </w:tc>
@@ -14149,20 +14419,6 @@
       <w:pPr>
         <w:pStyle w:val="InfoBlue"/>
         <w:ind w:left="363"/>
-      </w:pPr>
-    </w:p>
-    <w:p/>
-    <w:p>
-      <w:pPr>
-        <w:pStyle w:val="PSI-Ttulo2"/>
-        <w:rPr>
-          <w:lang w:val="es-ES"/>
-        </w:rPr>
-      </w:pPr>
-    </w:p>
-    <w:p>
-      <w:pPr>
-        <w:pStyle w:val="PSI-Ttulo2"/>
       </w:pPr>
     </w:p>
     <w:p>
@@ -14174,8 +14430,9 @@
           <w:szCs w:val="28"/>
         </w:rPr>
       </w:pPr>
-      <w:bookmarkStart w:id="26" w:name="_Toc52812331"/>
+      <w:bookmarkStart w:id="26" w:name="_Toc53667234"/>
       <w:r>
+        <w:lastRenderedPageBreak/>
         <w:t>Caso de Prueba P008</w:t>
       </w:r>
       <w:bookmarkEnd w:id="26"/>
@@ -14197,7 +14454,7 @@
       <w:pPr>
         <w:pStyle w:val="PSI-Ttulo3"/>
       </w:pPr>
-      <w:bookmarkStart w:id="27" w:name="_Toc52812332"/>
+      <w:bookmarkStart w:id="27" w:name="_Toc53667235"/>
       <w:r>
         <w:t>Descripción</w:t>
       </w:r>
@@ -14221,7 +14478,7 @@
       <w:pPr>
         <w:pStyle w:val="PSI-Ttulo3"/>
       </w:pPr>
-      <w:bookmarkStart w:id="28" w:name="_Toc52812333"/>
+      <w:bookmarkStart w:id="28" w:name="_Toc53667236"/>
       <w:r>
         <w:t>Evaluación de la Prueba</w:t>
       </w:r>
@@ -14235,7 +14492,13 @@
         <w:pStyle w:val="PSI-Normal"/>
       </w:pPr>
       <w:r>
-        <w:t>Realizada y ......................</w:t>
+        <w:t>R</w:t>
+      </w:r>
+      <w:r>
+        <w:t>ealizada y Satisfactoria</w:t>
+      </w:r>
+      <w:r>
+        <w:t>.</w:t>
       </w:r>
     </w:p>
     <w:p>
@@ -14653,7 +14916,6 @@
               <w:t xml:space="preserve">Fecha de Creación: </w:t>
             </w:r>
             <w:r>
-              <w:lastRenderedPageBreak/>
               <w:t>05</w:t>
             </w:r>
             <w:r>
@@ -14690,18 +14952,19 @@
               <w:rPr>
                 <w:b/>
               </w:rPr>
-              <w:lastRenderedPageBreak/>
-              <w:t xml:space="preserve">Fecha de </w:t>
-            </w:r>
-            <w:r>
-              <w:rPr>
-                <w:b/>
-              </w:rPr>
-              <w:lastRenderedPageBreak/>
-              <w:t xml:space="preserve">Ejecución: </w:t>
-            </w:r>
-            <w:r>
-              <w:t>//20</w:t>
+              <w:t xml:space="preserve">Fecha de Ejecución: </w:t>
+            </w:r>
+            <w:r>
+              <w:t>15</w:t>
+            </w:r>
+            <w:r>
+              <w:t>/</w:t>
+            </w:r>
+            <w:r>
+              <w:t>10</w:t>
+            </w:r>
+            <w:r>
+              <w:t>/20</w:t>
             </w:r>
             <w:r>
               <w:t>20</w:t>
@@ -14738,7 +15001,6 @@
                 <w:bCs/>
                 <w:sz w:val="20"/>
               </w:rPr>
-              <w:lastRenderedPageBreak/>
               <w:t>Condición(es) para que se ejecute el Caso de Prueba:</w:t>
             </w:r>
           </w:p>
@@ -15119,7 +15381,11 @@
               <w:t>Profesores Responsables</w:t>
             </w:r>
             <w:r>
-              <w:t xml:space="preserve">) precargados en la lista. </w:t>
+              <w:t xml:space="preserve">) </w:t>
+            </w:r>
+            <w:r>
+              <w:lastRenderedPageBreak/>
+              <w:t xml:space="preserve">precargados en la lista. </w:t>
             </w:r>
           </w:p>
         </w:tc>
@@ -15145,6 +15411,7 @@
                 <w:rFonts w:ascii="Arial" w:hAnsi="Arial"/>
                 <w:sz w:val="20"/>
               </w:rPr>
+              <w:lastRenderedPageBreak/>
               <w:t>Desplegar ítems de la lista (</w:t>
             </w:r>
             <w:r>
@@ -15204,7 +15471,11 @@
               <w:t xml:space="preserve"> de los ítems (</w:t>
             </w:r>
             <w:r>
-              <w:t>profesores responsables</w:t>
+              <w:t xml:space="preserve">profesores </w:t>
+            </w:r>
+            <w:r>
+              <w:lastRenderedPageBreak/>
+              <w:t>responsables</w:t>
             </w:r>
             <w:r>
               <w:t>)</w:t>
@@ -15235,6 +15506,7 @@
                 <w:rFonts w:ascii="Arial" w:hAnsi="Arial"/>
                 <w:sz w:val="20"/>
               </w:rPr>
+              <w:lastRenderedPageBreak/>
               <w:t xml:space="preserve">Ítems de la lista desplegados correctamente. </w:t>
             </w:r>
           </w:p>
@@ -15263,6 +15535,7 @@
                 <w:rFonts w:ascii="Arial" w:hAnsi="Arial"/>
                 <w:sz w:val="20"/>
               </w:rPr>
+              <w:lastRenderedPageBreak/>
               <w:t>2</w:t>
             </w:r>
           </w:p>
@@ -16208,11 +16481,7 @@
               </w:rPr>
             </w:pPr>
             <w:r>
-              <w:t xml:space="preserve">Valores (Profesores </w:t>
-            </w:r>
-            <w:r>
-              <w:lastRenderedPageBreak/>
-              <w:t xml:space="preserve">Responsables) precargados en la lista. </w:t>
+              <w:t xml:space="preserve">Valores (Profesores Responsables) precargados en la lista. </w:t>
             </w:r>
           </w:p>
         </w:tc>
@@ -16238,7 +16507,6 @@
                 <w:rFonts w:ascii="Arial" w:hAnsi="Arial"/>
                 <w:sz w:val="20"/>
               </w:rPr>
-              <w:lastRenderedPageBreak/>
               <w:t xml:space="preserve">Filtrar la lista mediante el valor </w:t>
             </w:r>
             <w:r>
@@ -16282,15 +16550,7 @@
                 <w:rFonts w:ascii="Arial" w:hAnsi="Arial"/>
                 <w:sz w:val="20"/>
               </w:rPr>
-              <w:t xml:space="preserve">Correcta actualización dinámica del listado de carreras de la barra </w:t>
-            </w:r>
-            <w:r>
-              <w:rPr>
-                <w:rFonts w:ascii="Arial" w:hAnsi="Arial"/>
-                <w:sz w:val="20"/>
-              </w:rPr>
-              <w:lastRenderedPageBreak/>
-              <w:t xml:space="preserve">desplegable (filtrado). </w:t>
+              <w:t xml:space="preserve">Correcta actualización dinámica del listado de carreras de la barra desplegable (filtrado). </w:t>
             </w:r>
           </w:p>
         </w:tc>
@@ -16319,7 +16579,6 @@
                 <w:rFonts w:ascii="Arial" w:hAnsi="Arial"/>
                 <w:sz w:val="20"/>
               </w:rPr>
-              <w:lastRenderedPageBreak/>
               <w:t xml:space="preserve">Listado de </w:t>
             </w:r>
             <w:r>
@@ -16334,15 +16593,7 @@
                 <w:rFonts w:ascii="Arial" w:hAnsi="Arial"/>
                 <w:sz w:val="20"/>
               </w:rPr>
-              <w:t xml:space="preserve"> de la barra desplegable actualizados </w:t>
-            </w:r>
-            <w:r>
-              <w:rPr>
-                <w:rFonts w:ascii="Arial" w:hAnsi="Arial"/>
-                <w:sz w:val="20"/>
-              </w:rPr>
-              <w:lastRenderedPageBreak/>
-              <w:t xml:space="preserve">dinámicamente (filtrado) de forma correcta. </w:t>
+              <w:t xml:space="preserve"> de la barra desplegable actualizados dinámicamente (filtrado) de forma correcta. </w:t>
             </w:r>
           </w:p>
         </w:tc>
@@ -16370,7 +16621,6 @@
                 <w:bCs/>
                 <w:sz w:val="20"/>
               </w:rPr>
-              <w:lastRenderedPageBreak/>
               <w:t xml:space="preserve">Criterios de Aprobación del Caso de Prueba: </w:t>
             </w:r>
             <w:r>
@@ -16433,7 +16683,21 @@
                 <w:rFonts w:ascii="Arial" w:hAnsi="Arial"/>
                 <w:sz w:val="20"/>
               </w:rPr>
-              <w:t xml:space="preserve">    Aprobó: ___    Fallo: __ </w:t>
+              <w:t xml:space="preserve">    Aprobó: _</w:t>
+            </w:r>
+            <w:r>
+              <w:rPr>
+                <w:rFonts w:ascii="Arial" w:hAnsi="Arial"/>
+                <w:sz w:val="20"/>
+              </w:rPr>
+              <w:t>_X</w:t>
+            </w:r>
+            <w:r>
+              <w:rPr>
+                <w:rFonts w:ascii="Arial" w:hAnsi="Arial"/>
+                <w:sz w:val="20"/>
+              </w:rPr>
+              <w:t xml:space="preserve">__    Fallo: __ </w:t>
             </w:r>
           </w:p>
         </w:tc>
@@ -16470,7 +16734,17 @@
               <w:t xml:space="preserve">  ___</w:t>
             </w:r>
             <w:r>
+              <w:rPr>
+                <w:rFonts w:ascii="Arial" w:hAnsi="Arial"/>
+                <w:sz w:val="20"/>
+              </w:rPr>
+              <w:t>15</w:t>
+            </w:r>
+            <w:r>
               <w:t>/</w:t>
+            </w:r>
+            <w:r>
+              <w:t>10</w:t>
             </w:r>
             <w:r>
               <w:t>/2020</w:t>
@@ -16492,6 +16766,11 @@
         <w:rPr>
           <w:b/>
         </w:rPr>
+      </w:pPr>
+    </w:p>
+    <w:p>
+      <w:pPr>
+        <w:pStyle w:val="PSI-Ttulo2"/>
       </w:pPr>
     </w:p>
     <w:p>
@@ -16503,7 +16782,7 @@
           <w:szCs w:val="28"/>
         </w:rPr>
       </w:pPr>
-      <w:bookmarkStart w:id="29" w:name="_Toc52812334"/>
+      <w:bookmarkStart w:id="29" w:name="_Toc53667237"/>
       <w:r>
         <w:t>Caso de Prueba P009</w:t>
       </w:r>
@@ -16523,7 +16802,7 @@
       <w:pPr>
         <w:pStyle w:val="PSI-Ttulo3"/>
       </w:pPr>
-      <w:bookmarkStart w:id="30" w:name="_Toc52812335"/>
+      <w:bookmarkStart w:id="30" w:name="_Toc53667238"/>
       <w:r>
         <w:t>Descripción</w:t>
       </w:r>
@@ -16570,7 +16849,7 @@
       <w:pPr>
         <w:pStyle w:val="PSI-Ttulo3"/>
       </w:pPr>
-      <w:bookmarkStart w:id="31" w:name="_Toc52812336"/>
+      <w:bookmarkStart w:id="31" w:name="_Toc53667239"/>
       <w:r>
         <w:t>Evaluación de la Prueba</w:t>
       </w:r>
@@ -16584,7 +16863,10 @@
         <w:pStyle w:val="PSI-Normal"/>
       </w:pPr>
       <w:r>
-        <w:t xml:space="preserve">Realizada y ................... </w:t>
+        <w:t>Realizada y Satisfactoria</w:t>
+      </w:r>
+      <w:r>
+        <w:t xml:space="preserve">. </w:t>
       </w:r>
     </w:p>
     <w:p>
@@ -16972,7 +17254,6 @@
               <w:rPr>
                 <w:b/>
               </w:rPr>
-              <w:lastRenderedPageBreak/>
               <w:t xml:space="preserve">Versión del Caso de Prueba: </w:t>
             </w:r>
             <w:r>
@@ -17042,7 +17323,16 @@
               <w:t xml:space="preserve">Fecha de Ejecución: </w:t>
             </w:r>
             <w:r>
-              <w:t>//20</w:t>
+              <w:t>15</w:t>
+            </w:r>
+            <w:r>
+              <w:t>/</w:t>
+            </w:r>
+            <w:r>
+              <w:t>10</w:t>
+            </w:r>
+            <w:r>
+              <w:t>/20</w:t>
             </w:r>
             <w:r>
               <w:t>20</w:t>
@@ -17276,7 +17566,17 @@
                 <w:bCs/>
                 <w:sz w:val="20"/>
               </w:rPr>
-              <w:t>Nro. Paso Flujo</w:t>
+              <w:t xml:space="preserve">Nro. </w:t>
+            </w:r>
+            <w:r>
+              <w:rPr>
+                <w:rFonts w:ascii="Arial" w:hAnsi="Arial"/>
+                <w:b/>
+                <w:bCs/>
+                <w:sz w:val="20"/>
+              </w:rPr>
+              <w:lastRenderedPageBreak/>
+              <w:t>Paso Flujo</w:t>
             </w:r>
           </w:p>
         </w:tc>
@@ -17307,6 +17607,7 @@
                 <w:bCs/>
                 <w:sz w:val="20"/>
               </w:rPr>
+              <w:lastRenderedPageBreak/>
               <w:t>Condición</w:t>
             </w:r>
           </w:p>
@@ -17431,6 +17732,7 @@
                 <w:rFonts w:ascii="Arial" w:hAnsi="Arial"/>
                 <w:sz w:val="20"/>
               </w:rPr>
+              <w:lastRenderedPageBreak/>
               <w:t>1</w:t>
             </w:r>
           </w:p>
@@ -17817,11 +18119,7 @@
               </w:rPr>
             </w:pPr>
             <w:r>
-              <w:t xml:space="preserve">Haber seleccionado un profesor (ítem) de la barra </w:t>
-            </w:r>
-            <w:r>
-              <w:lastRenderedPageBreak/>
-              <w:t xml:space="preserve">desplegable Profesor Responsable previamente. Valores (Años) precargados en la lista. </w:t>
+              <w:t xml:space="preserve">Haber seleccionado un profesor (ítem) de la barra desplegable Profesor Responsable previamente. Valores (Años) precargados en la lista. </w:t>
             </w:r>
           </w:p>
         </w:tc>
@@ -17847,7 +18145,6 @@
                 <w:rFonts w:ascii="Arial" w:hAnsi="Arial"/>
                 <w:sz w:val="20"/>
               </w:rPr>
-              <w:lastRenderedPageBreak/>
               <w:t xml:space="preserve">Profesor Hallar, </w:t>
             </w:r>
             <w:proofErr w:type="spellStart"/>
@@ -17918,7 +18215,6 @@
                 <w:rFonts w:ascii="Arial" w:hAnsi="Arial"/>
                 <w:sz w:val="20"/>
               </w:rPr>
-              <w:lastRenderedPageBreak/>
               <w:t>Correcta selección del ítem 2020.</w:t>
             </w:r>
           </w:p>
@@ -17937,15 +18233,7 @@
                 <w:rFonts w:ascii="Arial" w:hAnsi="Arial"/>
                 <w:sz w:val="20"/>
               </w:rPr>
-              <w:t xml:space="preserve">Desplegar una tabla con el listado de la disponibilidad del programa PDF de cada </w:t>
-            </w:r>
-            <w:r>
-              <w:rPr>
-                <w:rFonts w:ascii="Arial" w:hAnsi="Arial"/>
-                <w:sz w:val="20"/>
-              </w:rPr>
-              <w:lastRenderedPageBreak/>
-              <w:t>una de las asignaturas del profesor y año seleccionados.</w:t>
+              <w:t>Desplegar una tabla con el listado de la disponibilidad del programa PDF de cada una de las asignaturas del profesor y año seleccionados.</w:t>
             </w:r>
           </w:p>
         </w:tc>
@@ -17975,7 +18263,6 @@
                 <w:sz w:val="20"/>
                 <w:lang w:val="es-AR"/>
               </w:rPr>
-              <w:lastRenderedPageBreak/>
               <w:t xml:space="preserve">Ítem </w:t>
             </w:r>
             <w:r>
@@ -18008,15 +18295,7 @@
                 <w:rFonts w:ascii="Arial" w:hAnsi="Arial"/>
                 <w:sz w:val="20"/>
               </w:rPr>
-              <w:t xml:space="preserve">Se ha desplegado una tabla con el listado de la disponibilidad del programa PDF de cada </w:t>
-            </w:r>
-            <w:r>
-              <w:rPr>
-                <w:rFonts w:ascii="Arial" w:hAnsi="Arial"/>
-                <w:sz w:val="20"/>
-              </w:rPr>
-              <w:lastRenderedPageBreak/>
-              <w:t>una de las asignaturas del profesor y año seleccionados.</w:t>
+              <w:t>Se ha desplegado una tabla con el listado de la disponibilidad del programa PDF de cada una de las asignaturas del profesor y año seleccionados.</w:t>
             </w:r>
           </w:p>
         </w:tc>
@@ -18044,7 +18323,6 @@
                 <w:bCs/>
                 <w:sz w:val="20"/>
               </w:rPr>
-              <w:lastRenderedPageBreak/>
               <w:t xml:space="preserve">Criterios de Aprobación del Caso de Prueba: </w:t>
             </w:r>
             <w:r>
@@ -18117,7 +18395,21 @@
                 <w:rFonts w:ascii="Arial" w:hAnsi="Arial"/>
                 <w:sz w:val="20"/>
               </w:rPr>
-              <w:t xml:space="preserve">    Aprobó: ___    Fallo: __ </w:t>
+              <w:t xml:space="preserve">    Aprobó: __</w:t>
+            </w:r>
+            <w:r>
+              <w:rPr>
+                <w:rFonts w:ascii="Arial" w:hAnsi="Arial"/>
+                <w:sz w:val="20"/>
+              </w:rPr>
+              <w:t>X_</w:t>
+            </w:r>
+            <w:r>
+              <w:rPr>
+                <w:rFonts w:ascii="Arial" w:hAnsi="Arial"/>
+                <w:sz w:val="20"/>
+              </w:rPr>
+              <w:t xml:space="preserve">_    Fallo: __ </w:t>
             </w:r>
           </w:p>
         </w:tc>
@@ -18148,6 +18440,7 @@
                 <w:bCs/>
                 <w:sz w:val="20"/>
               </w:rPr>
+              <w:lastRenderedPageBreak/>
               <w:t xml:space="preserve">Fecha de Aprobación del Caso de Prueba: </w:t>
             </w:r>
             <w:r>
@@ -18158,7 +18451,17 @@
               <w:t xml:space="preserve">  ___</w:t>
             </w:r>
             <w:r>
+              <w:rPr>
+                <w:rFonts w:ascii="Arial" w:hAnsi="Arial"/>
+                <w:sz w:val="20"/>
+              </w:rPr>
+              <w:t>15</w:t>
+            </w:r>
+            <w:r>
               <w:t>/</w:t>
+            </w:r>
+            <w:r>
+              <w:t>10</w:t>
             </w:r>
             <w:r>
               <w:t>/2020</w:t>
@@ -18199,7 +18502,7 @@
       <w:pPr>
         <w:pStyle w:val="PSI-Ttulo2"/>
       </w:pPr>
-      <w:bookmarkStart w:id="32" w:name="_Toc52812337"/>
+      <w:bookmarkStart w:id="32" w:name="_Toc53667240"/>
       <w:r>
         <w:t>Caso de Prueba P010</w:t>
       </w:r>
@@ -18225,7 +18528,7 @@
       <w:pPr>
         <w:pStyle w:val="PSI-Ttulo3"/>
       </w:pPr>
-      <w:bookmarkStart w:id="33" w:name="_Toc52812338"/>
+      <w:bookmarkStart w:id="33" w:name="_Toc53667241"/>
       <w:r>
         <w:t>Descripción</w:t>
       </w:r>
@@ -18265,7 +18568,7 @@
       <w:pPr>
         <w:pStyle w:val="PSI-Ttulo3"/>
       </w:pPr>
-      <w:bookmarkStart w:id="34" w:name="_Toc52812339"/>
+      <w:bookmarkStart w:id="34" w:name="_Toc53667242"/>
       <w:r>
         <w:t>Evaluación de la Prueba</w:t>
       </w:r>
@@ -18279,7 +18582,13 @@
         <w:pStyle w:val="PSI-Normal"/>
       </w:pPr>
       <w:r>
-        <w:t xml:space="preserve">Realizada y ....................... </w:t>
+        <w:t>Re</w:t>
+      </w:r>
+      <w:r>
+        <w:t>alizada y Satisfactoria</w:t>
+      </w:r>
+      <w:r>
+        <w:t xml:space="preserve">. </w:t>
       </w:r>
     </w:p>
     <w:p>
@@ -18550,7 +18859,6 @@
                 <w:bCs/>
                 <w:sz w:val="20"/>
               </w:rPr>
-              <w:lastRenderedPageBreak/>
               <w:t>ID/Nombre Escenario:</w:t>
             </w:r>
             <w:r>
@@ -18737,7 +19045,16 @@
               <w:t xml:space="preserve">Fecha de Ejecución: </w:t>
             </w:r>
             <w:r>
-              <w:t>//20</w:t>
+              <w:t>15</w:t>
+            </w:r>
+            <w:r>
+              <w:t>/</w:t>
+            </w:r>
+            <w:r>
+              <w:t>10</w:t>
+            </w:r>
+            <w:r>
+              <w:t>/20</w:t>
             </w:r>
             <w:r>
               <w:t>20</w:t>
@@ -18877,6 +19194,7 @@
                 <w:rFonts w:ascii="Arial" w:hAnsi="Arial"/>
                 <w:sz w:val="20"/>
               </w:rPr>
+              <w:lastRenderedPageBreak/>
               <w:t>-</w:t>
             </w:r>
           </w:p>
@@ -19361,7 +19679,21 @@
                 <w:rFonts w:ascii="Arial" w:hAnsi="Arial"/>
                 <w:sz w:val="20"/>
               </w:rPr>
-              <w:t xml:space="preserve">    Aprobó: ___    Fallo: ___ </w:t>
+              <w:t xml:space="preserve">    Aprobó: _</w:t>
+            </w:r>
+            <w:r>
+              <w:rPr>
+                <w:rFonts w:ascii="Arial" w:hAnsi="Arial"/>
+                <w:sz w:val="20"/>
+              </w:rPr>
+              <w:t>_X</w:t>
+            </w:r>
+            <w:r>
+              <w:rPr>
+                <w:rFonts w:ascii="Arial" w:hAnsi="Arial"/>
+                <w:sz w:val="20"/>
+              </w:rPr>
+              <w:t xml:space="preserve">__    Fallo: ___ </w:t>
             </w:r>
           </w:p>
         </w:tc>
@@ -19399,7 +19731,35 @@
                 <w:rFonts w:ascii="Arial" w:hAnsi="Arial"/>
                 <w:sz w:val="20"/>
               </w:rPr>
-              <w:t xml:space="preserve">  ____//2020____</w:t>
+              <w:t xml:space="preserve">  ____</w:t>
+            </w:r>
+            <w:r>
+              <w:rPr>
+                <w:rFonts w:ascii="Arial" w:hAnsi="Arial"/>
+                <w:sz w:val="20"/>
+              </w:rPr>
+              <w:t>15</w:t>
+            </w:r>
+            <w:r>
+              <w:rPr>
+                <w:rFonts w:ascii="Arial" w:hAnsi="Arial"/>
+                <w:sz w:val="20"/>
+              </w:rPr>
+              <w:t>/</w:t>
+            </w:r>
+            <w:r>
+              <w:rPr>
+                <w:rFonts w:ascii="Arial" w:hAnsi="Arial"/>
+                <w:sz w:val="20"/>
+              </w:rPr>
+              <w:t>10</w:t>
+            </w:r>
+            <w:r>
+              <w:rPr>
+                <w:rFonts w:ascii="Arial" w:hAnsi="Arial"/>
+                <w:sz w:val="20"/>
+              </w:rPr>
+              <w:t>/2020____</w:t>
             </w:r>
           </w:p>
         </w:tc>
@@ -19430,7 +19790,7 @@
       <w:pPr>
         <w:pStyle w:val="PSI-Ttulo2"/>
       </w:pPr>
-      <w:bookmarkStart w:id="35" w:name="_Toc52812340"/>
+      <w:bookmarkStart w:id="35" w:name="_Toc53667243"/>
       <w:r>
         <w:t>Caso de Prueba P011</w:t>
       </w:r>
@@ -19445,9 +19805,8 @@
       <w:pPr>
         <w:pStyle w:val="PSI-Ttulo3"/>
       </w:pPr>
-      <w:bookmarkStart w:id="36" w:name="_Toc52812341"/>
+      <w:bookmarkStart w:id="36" w:name="_Toc53667244"/>
       <w:r>
-        <w:lastRenderedPageBreak/>
         <w:t>Descripción</w:t>
       </w:r>
       <w:bookmarkEnd w:id="36"/>
@@ -19466,7 +19825,13 @@
         <w:t xml:space="preserve">tiene como objetivo probar </w:t>
       </w:r>
       <w:r>
-        <w:t xml:space="preserve">que el botón "Excel" al ser </w:t>
+        <w:t>que el botón "</w:t>
+      </w:r>
+      <w:r>
+        <w:t xml:space="preserve">Generar </w:t>
+      </w:r>
+      <w:r>
+        <w:t xml:space="preserve">Excel" al ser </w:t>
       </w:r>
       <w:proofErr w:type="spellStart"/>
       <w:r>
@@ -19489,7 +19854,7 @@
       <w:pPr>
         <w:pStyle w:val="PSI-Ttulo3"/>
       </w:pPr>
-      <w:bookmarkStart w:id="37" w:name="_Toc52812342"/>
+      <w:bookmarkStart w:id="37" w:name="_Toc53667245"/>
       <w:r>
         <w:t>Evaluación de la Prueba</w:t>
       </w:r>
@@ -19503,7 +19868,13 @@
         <w:pStyle w:val="PSI-Normal"/>
       </w:pPr>
       <w:r>
-        <w:t>Realizada y ......................</w:t>
+        <w:t>Reali</w:t>
+      </w:r>
+      <w:r>
+        <w:t>zada y Satisfactoria</w:t>
+      </w:r>
+      <w:r>
+        <w:t>.</w:t>
       </w:r>
     </w:p>
     <w:p>
@@ -19774,6 +20145,7 @@
                 <w:bCs/>
                 <w:sz w:val="20"/>
               </w:rPr>
+              <w:lastRenderedPageBreak/>
               <w:t>ID/Nombre Escenario:</w:t>
             </w:r>
             <w:r>
@@ -19948,7 +20320,16 @@
               <w:t xml:space="preserve">Fecha de Ejecución: </w:t>
             </w:r>
             <w:r>
-              <w:t>//2020</w:t>
+              <w:t>15</w:t>
+            </w:r>
+            <w:r>
+              <w:t>/</w:t>
+            </w:r>
+            <w:r>
+              <w:t>10</w:t>
+            </w:r>
+            <w:r>
+              <w:t>/2020</w:t>
             </w:r>
           </w:p>
         </w:tc>
@@ -20582,7 +20963,6 @@
                 <w:bCs/>
                 <w:sz w:val="20"/>
               </w:rPr>
-              <w:lastRenderedPageBreak/>
               <w:t>Decisión de Aprobación del Caso de Prueba:</w:t>
             </w:r>
             <w:r>
@@ -20590,7 +20970,21 @@
                 <w:rFonts w:ascii="Arial" w:hAnsi="Arial"/>
                 <w:sz w:val="20"/>
               </w:rPr>
-              <w:t xml:space="preserve">    Aprobó: ___    Fallo: __ </w:t>
+              <w:t xml:space="preserve">    Aprobó: _</w:t>
+            </w:r>
+            <w:r>
+              <w:rPr>
+                <w:rFonts w:ascii="Arial" w:hAnsi="Arial"/>
+                <w:sz w:val="20"/>
+              </w:rPr>
+              <w:t>_X</w:t>
+            </w:r>
+            <w:r>
+              <w:rPr>
+                <w:rFonts w:ascii="Arial" w:hAnsi="Arial"/>
+                <w:sz w:val="20"/>
+              </w:rPr>
+              <w:t xml:space="preserve">__    Fallo: __ </w:t>
             </w:r>
           </w:p>
         </w:tc>
@@ -20631,7 +21025,20 @@
               <w:t xml:space="preserve">  ___</w:t>
             </w:r>
             <w:r>
-              <w:t>//2020</w:t>
+              <w:rPr>
+                <w:rFonts w:ascii="Arial" w:hAnsi="Arial"/>
+                <w:sz w:val="20"/>
+              </w:rPr>
+              <w:t>15</w:t>
+            </w:r>
+            <w:r>
+              <w:t>/</w:t>
+            </w:r>
+            <w:r>
+              <w:t>10</w:t>
+            </w:r>
+            <w:r>
+              <w:t>/2020</w:t>
             </w:r>
             <w:r>
               <w:rPr>
@@ -20675,7 +21082,27 @@
       <w:pPr>
         <w:pStyle w:val="PSI-Ttulo2"/>
       </w:pPr>
-      <w:bookmarkStart w:id="38" w:name="_Toc52812343"/>
+    </w:p>
+    <w:p>
+      <w:pPr>
+        <w:pStyle w:val="PSI-Ttulo2"/>
+      </w:pPr>
+    </w:p>
+    <w:p>
+      <w:pPr>
+        <w:pStyle w:val="PSI-Ttulo2"/>
+      </w:pPr>
+    </w:p>
+    <w:p>
+      <w:pPr>
+        <w:pStyle w:val="PSI-Ttulo2"/>
+      </w:pPr>
+    </w:p>
+    <w:p>
+      <w:pPr>
+        <w:pStyle w:val="PSI-Ttulo2"/>
+      </w:pPr>
+      <w:bookmarkStart w:id="38" w:name="_Toc53667246"/>
       <w:r>
         <w:t>Caso de Prueba P012</w:t>
       </w:r>
@@ -20701,7 +21128,7 @@
       <w:pPr>
         <w:pStyle w:val="PSI-Ttulo3"/>
       </w:pPr>
-      <w:bookmarkStart w:id="39" w:name="_Toc52812344"/>
+      <w:bookmarkStart w:id="39" w:name="_Toc53667247"/>
       <w:r>
         <w:t>Descripción</w:t>
       </w:r>
@@ -20721,7 +21148,13 @@
         <w:t xml:space="preserve">tiene como objetivo probar </w:t>
       </w:r>
       <w:r>
-        <w:t xml:space="preserve">que el botón "PDF" al ser </w:t>
+        <w:t>que el botón "</w:t>
+      </w:r>
+      <w:r>
+        <w:t xml:space="preserve">Generar </w:t>
+      </w:r>
+      <w:r>
+        <w:t xml:space="preserve">PDF" al ser </w:t>
       </w:r>
       <w:proofErr w:type="spellStart"/>
       <w:r>
@@ -20744,7 +21177,7 @@
       <w:pPr>
         <w:pStyle w:val="PSI-Ttulo3"/>
       </w:pPr>
-      <w:bookmarkStart w:id="40" w:name="_Toc52812345"/>
+      <w:bookmarkStart w:id="40" w:name="_Toc53667248"/>
       <w:r>
         <w:t>Evaluación de la Prueba</w:t>
       </w:r>
@@ -20758,7 +21191,13 @@
         <w:pStyle w:val="PSI-Normal"/>
       </w:pPr>
       <w:r>
-        <w:t>Realizada y ...............................</w:t>
+        <w:t xml:space="preserve">Realizada </w:t>
+      </w:r>
+      <w:r>
+        <w:t>y Satisfactoria</w:t>
+      </w:r>
+      <w:r>
+        <w:t>.</w:t>
       </w:r>
     </w:p>
     <w:p>
@@ -21203,7 +21642,16 @@
               <w:t xml:space="preserve">Fecha de Ejecución: </w:t>
             </w:r>
             <w:r>
-              <w:t>//2020</w:t>
+              <w:t>15</w:t>
+            </w:r>
+            <w:r>
+              <w:t>/</w:t>
+            </w:r>
+            <w:r>
+              <w:t>10</w:t>
+            </w:r>
+            <w:r>
+              <w:t>/2020</w:t>
             </w:r>
           </w:p>
         </w:tc>
@@ -21340,7 +21788,6 @@
                 <w:rFonts w:ascii="Arial" w:hAnsi="Arial"/>
                 <w:sz w:val="20"/>
               </w:rPr>
-              <w:lastRenderedPageBreak/>
               <w:t>-</w:t>
             </w:r>
           </w:p>
@@ -21435,6 +21882,7 @@
                 <w:bCs/>
                 <w:sz w:val="20"/>
               </w:rPr>
+              <w:lastRenderedPageBreak/>
               <w:t>Nro. Paso Flujo</w:t>
             </w:r>
           </w:p>
@@ -21845,7 +22293,21 @@
                 <w:rFonts w:ascii="Arial" w:hAnsi="Arial"/>
                 <w:sz w:val="20"/>
               </w:rPr>
-              <w:t xml:space="preserve">    Aprobó: ___    Fallo: __ </w:t>
+              <w:t xml:space="preserve">    Aprobó: _</w:t>
+            </w:r>
+            <w:r>
+              <w:rPr>
+                <w:rFonts w:ascii="Arial" w:hAnsi="Arial"/>
+                <w:sz w:val="20"/>
+              </w:rPr>
+              <w:t>_X</w:t>
+            </w:r>
+            <w:r>
+              <w:rPr>
+                <w:rFonts w:ascii="Arial" w:hAnsi="Arial"/>
+                <w:sz w:val="20"/>
+              </w:rPr>
+              <w:t xml:space="preserve">__    Fallo: __ </w:t>
             </w:r>
           </w:p>
         </w:tc>
@@ -21886,7 +22348,20 @@
               <w:t xml:space="preserve">  ___</w:t>
             </w:r>
             <w:r>
-              <w:t>//2020</w:t>
+              <w:rPr>
+                <w:rFonts w:ascii="Arial" w:hAnsi="Arial"/>
+                <w:sz w:val="20"/>
+              </w:rPr>
+              <w:t>15</w:t>
+            </w:r>
+            <w:r>
+              <w:t>/</w:t>
+            </w:r>
+            <w:r>
+              <w:t>10</w:t>
+            </w:r>
+            <w:r>
+              <w:t>/2020</w:t>
             </w:r>
             <w:r>
               <w:rPr>
@@ -21939,7 +22414,7 @@
       <w:pPr>
         <w:pStyle w:val="PSI-Ttulo2"/>
       </w:pPr>
-      <w:bookmarkStart w:id="41" w:name="_Toc52812346"/>
+      <w:bookmarkStart w:id="41" w:name="_Toc53667249"/>
       <w:r>
         <w:t>Evaluación final de la Prueba</w:t>
       </w:r>
@@ -21951,7 +22426,7 @@
     </w:p>
     <w:p>
       <w:pPr>
-        <w:pStyle w:val="PSI-Comentario"/>
+        <w:pStyle w:val="PSI-Normal"/>
       </w:pPr>
       <w:r>
         <w:t xml:space="preserve">El estado obtenido al finalizar la Prueba 01 - Inicial es: </w:t>
@@ -21962,7 +22437,7 @@
     </w:p>
     <w:p>
       <w:pPr>
-        <w:pStyle w:val="PSI-Comentario"/>
+        <w:pStyle w:val="PSI-Normal"/>
       </w:pPr>
       <w:r>
         <w:t xml:space="preserve">El mismo se debe a que </w:t>
@@ -22093,9 +22568,6 @@
         </w:docPartObj>
       </w:sdtPr>
       <w:sdtContent>
-        <w:r>
-          <w:tab/>
-        </w:r>
         <w:r>
           <w:tab/>
         </w:r>
@@ -30026,7 +30498,7 @@
 </file>
 
 <file path=customXml/itemProps2.xml><?xml version="1.0" encoding="utf-8"?>
-<ds:datastoreItem xmlns:ds="http://schemas.openxmlformats.org/officeDocument/2006/customXml" ds:itemID="{3D1E09AA-2A86-478C-901B-F15A0245948F}">
+<ds:datastoreItem xmlns:ds="http://schemas.openxmlformats.org/officeDocument/2006/customXml" ds:itemID="{6E9E8149-1EDD-4E05-9525-15B1ABCC90B8}">
   <ds:schemaRefs>
     <ds:schemaRef ds:uri="http://schemas.openxmlformats.org/officeDocument/2006/bibliography"/>
   </ds:schemaRefs>

</xml_diff>